<commit_message>
add document of table
</commit_message>
<xml_diff>
--- a/istar.docx
+++ b/istar.docx
@@ -493,14 +493,10 @@
           <w:b/>
           <w:bCs/>
         </w:rPr>
-        <w:t>-----------------</w:t>
-      </w:r>
-      <w:r>
-        <w:rPr>
-          <w:b/>
-          <w:bCs/>
-        </w:rPr>
-        <w:t>??</w:t>
+        <w:t>:</w:t>
+      </w:r>
+      <w:r>
+        <w:t xml:space="preserve"> this id is used for Android </w:t>
       </w:r>
     </w:p>
     <w:p>
@@ -548,6 +544,9 @@
       </w:r>
       <w:r>
         <w:t>defined user designation (role)such as Sale Associate, Sale Manager, IT Admin</w:t>
+      </w:r>
+      <w:r>
+        <w:t>.</w:t>
       </w:r>
     </w:p>
     <w:p>
@@ -588,249 +587,231 @@
         </w:rPr>
         <w:t>welcome_message</w:t>
       </w:r>
-    </w:p>
-    <w:p>
-      <w:pPr>
-        <w:rPr>
-          <w:b/>
-          <w:bCs/>
-        </w:rPr>
-      </w:pPr>
-      <w:r>
-        <w:rPr>
-          <w:b/>
-          <w:bCs/>
-        </w:rPr>
-        <w:t xml:space="preserve"> introduction</w:t>
-      </w:r>
-    </w:p>
-    <w:p>
-      <w:r>
-        <w:rPr>
-          <w:b/>
-          <w:bCs/>
-        </w:rPr>
-        <w:t xml:space="preserve">  </w:t>
-      </w:r>
-      <w:r>
-        <w:t>this table stores basic details of display message. The fields in this table are:</w:t>
-      </w:r>
-    </w:p>
-    <w:p>
-      <w:pPr>
-        <w:pStyle w:val="ListParagraph"/>
-        <w:numPr>
-          <w:ilvl w:val="0"/>
-          <w:numId w:val="2"/>
-        </w:numPr>
-        <w:rPr>
-          <w:b/>
-          <w:bCs/>
-        </w:rPr>
-      </w:pPr>
-      <w:r>
-        <w:rPr>
-          <w:b/>
-          <w:bCs/>
-        </w:rPr>
-        <w:t>id</w:t>
-      </w:r>
-      <w:r>
-        <w:rPr>
-          <w:b/>
-          <w:bCs/>
-        </w:rPr>
-        <w:t>:</w:t>
-      </w:r>
-      <w:r>
-        <w:rPr>
-          <w:b/>
-          <w:bCs/>
-        </w:rPr>
-        <w:t xml:space="preserve"> </w:t>
-      </w:r>
-      <w:r>
-        <w:t>it is unique id of welcome_meassage table and can not be null.</w:t>
-      </w:r>
-    </w:p>
-    <w:p>
-      <w:pPr>
-        <w:pStyle w:val="ListParagraph"/>
-        <w:numPr>
-          <w:ilvl w:val="0"/>
-          <w:numId w:val="2"/>
-        </w:numPr>
-        <w:rPr>
-          <w:b/>
-          <w:bCs/>
-        </w:rPr>
-      </w:pPr>
-      <w:r>
-        <w:rPr>
-          <w:b/>
-          <w:bCs/>
-        </w:rPr>
-        <w:t>message</w:t>
-      </w:r>
-      <w:r>
-        <w:rPr>
-          <w:b/>
-          <w:bCs/>
-        </w:rPr>
-        <w:t>:</w:t>
-      </w:r>
-      <w:r>
-        <w:rPr>
-          <w:b/>
-          <w:bCs/>
-        </w:rPr>
-        <w:t xml:space="preserve"> </w:t>
-      </w:r>
-      <w:r>
-        <w:t>-------????</w:t>
-      </w:r>
-    </w:p>
-    <w:p>
-      <w:pPr>
-        <w:pStyle w:val="ListParagraph"/>
-        <w:numPr>
-          <w:ilvl w:val="0"/>
-          <w:numId w:val="2"/>
-        </w:numPr>
-        <w:rPr>
-          <w:b/>
-          <w:bCs/>
-        </w:rPr>
-      </w:pPr>
-      <w:r>
-        <w:rPr>
-          <w:b/>
-          <w:bCs/>
-        </w:rPr>
-        <w:t>organization_id</w:t>
-      </w:r>
-      <w:r>
-        <w:rPr>
-          <w:b/>
-          <w:bCs/>
-        </w:rPr>
-        <w:t xml:space="preserve">: </w:t>
-      </w:r>
-      <w:r>
-        <w:t>this id is mapped from organization table.</w:t>
-      </w:r>
-    </w:p>
-    <w:p>
-      <w:pPr>
-        <w:pStyle w:val="ListParagraph"/>
-        <w:numPr>
-          <w:ilvl w:val="0"/>
-          <w:numId w:val="2"/>
-        </w:numPr>
-        <w:rPr>
-          <w:b/>
-          <w:bCs/>
-        </w:rPr>
-      </w:pPr>
-      <w:r>
-        <w:rPr>
-          <w:b/>
-          <w:bCs/>
-        </w:rPr>
-        <w:t>title</w:t>
-      </w:r>
-      <w:r>
-        <w:rPr>
-          <w:b/>
-          <w:bCs/>
-        </w:rPr>
-        <w:t>:</w:t>
-      </w:r>
-      <w:r>
-        <w:rPr>
-          <w:b/>
-          <w:bCs/>
-        </w:rPr>
-        <w:t>---??</w:t>
-      </w:r>
-    </w:p>
-    <w:p>
-      <w:pPr>
-        <w:pStyle w:val="ListParagraph"/>
-        <w:numPr>
-          <w:ilvl w:val="0"/>
-          <w:numId w:val="2"/>
-        </w:numPr>
-        <w:rPr>
-          <w:b/>
-          <w:bCs/>
-        </w:rPr>
-      </w:pPr>
-      <w:r>
-        <w:rPr>
-          <w:b/>
-          <w:bCs/>
-        </w:rPr>
-        <w:t>type</w:t>
-      </w:r>
-      <w:r>
-        <w:rPr>
-          <w:b/>
-          <w:bCs/>
-        </w:rPr>
-        <w:t>:</w:t>
-      </w:r>
-      <w:r>
-        <w:rPr>
-          <w:b/>
-          <w:bCs/>
-        </w:rPr>
-        <w:t>----???</w:t>
-      </w:r>
-    </w:p>
-    <w:p>
-      <w:pPr>
-        <w:rPr>
-          <w:b/>
-          <w:bCs/>
-        </w:rPr>
-      </w:pPr>
-    </w:p>
-    <w:p>
-      <w:pPr>
-        <w:rPr>
-          <w:b/>
-          <w:bCs/>
-        </w:rPr>
-      </w:pPr>
-    </w:p>
-    <w:p>
-      <w:pPr>
-        <w:rPr>
-          <w:b/>
-          <w:bCs/>
-        </w:rPr>
-      </w:pPr>
-    </w:p>
-    <w:p>
-      <w:pPr>
-        <w:rPr>
-          <w:b/>
-          <w:bCs/>
-        </w:rPr>
-      </w:pPr>
-    </w:p>
-    <w:p>
-      <w:pPr>
-        <w:rPr>
-          <w:rFonts w:cstheme="minorHAnsi"/>
-          <w:b/>
-          <w:bCs/>
+      <w:r>
+        <w:rPr>
+          <w:rFonts w:cstheme="minorHAnsi"/>
+          <w:b/>
+          <w:bCs/>
+          <w:color w:val="000000"/>
           <w:sz w:val="32"/>
           <w:szCs w:val="32"/>
-        </w:rPr>
-      </w:pPr>
-      <w:r>
+          <w:shd w:val="clear" w:color="auto" w:fill="FFFFFF"/>
+        </w:rPr>
+        <w:t xml:space="preserve"> (Anurag---??)</w:t>
+      </w:r>
+    </w:p>
+    <w:p>
+      <w:pPr>
+        <w:rPr>
+          <w:b/>
+          <w:bCs/>
+        </w:rPr>
+      </w:pPr>
+      <w:r>
+        <w:rPr>
+          <w:b/>
+          <w:bCs/>
+        </w:rPr>
+        <w:t xml:space="preserve"> introduction</w:t>
+      </w:r>
+    </w:p>
+    <w:p>
+      <w:r>
+        <w:rPr>
+          <w:b/>
+          <w:bCs/>
+        </w:rPr>
+        <w:t xml:space="preserve">  </w:t>
+      </w:r>
+      <w:r>
+        <w:t>this table stores basic details of display message. The fields in this table are:</w:t>
+      </w:r>
+    </w:p>
+    <w:p>
+      <w:pPr>
+        <w:pStyle w:val="ListParagraph"/>
+        <w:numPr>
+          <w:ilvl w:val="0"/>
+          <w:numId w:val="2"/>
+        </w:numPr>
+        <w:rPr>
+          <w:b/>
+          <w:bCs/>
+        </w:rPr>
+      </w:pPr>
+      <w:r>
+        <w:rPr>
+          <w:b/>
+          <w:bCs/>
+        </w:rPr>
+        <w:t>id</w:t>
+      </w:r>
+      <w:r>
+        <w:rPr>
+          <w:b/>
+          <w:bCs/>
+        </w:rPr>
+        <w:t>:</w:t>
+      </w:r>
+      <w:r>
+        <w:rPr>
+          <w:b/>
+          <w:bCs/>
+        </w:rPr>
+        <w:t xml:space="preserve"> </w:t>
+      </w:r>
+      <w:r>
+        <w:t>it is unique id of welcome_meassage table and can not be null.</w:t>
+      </w:r>
+    </w:p>
+    <w:p>
+      <w:pPr>
+        <w:pStyle w:val="ListParagraph"/>
+        <w:numPr>
+          <w:ilvl w:val="0"/>
+          <w:numId w:val="2"/>
+        </w:numPr>
+        <w:rPr>
+          <w:b/>
+          <w:bCs/>
+        </w:rPr>
+      </w:pPr>
+      <w:r>
+        <w:rPr>
+          <w:b/>
+          <w:bCs/>
+        </w:rPr>
+        <w:t>message:</w:t>
+      </w:r>
+      <w:r>
+        <w:rPr>
+          <w:b/>
+          <w:bCs/>
+        </w:rPr>
+        <w:t xml:space="preserve"> </w:t>
+      </w:r>
+      <w:r>
+        <w:t>-------????</w:t>
+      </w:r>
+    </w:p>
+    <w:p>
+      <w:pPr>
+        <w:pStyle w:val="ListParagraph"/>
+        <w:numPr>
+          <w:ilvl w:val="0"/>
+          <w:numId w:val="2"/>
+        </w:numPr>
+        <w:rPr>
+          <w:b/>
+          <w:bCs/>
+        </w:rPr>
+      </w:pPr>
+      <w:r>
+        <w:rPr>
+          <w:b/>
+          <w:bCs/>
+        </w:rPr>
+        <w:t>organization_id</w:t>
+      </w:r>
+      <w:r>
+        <w:rPr>
+          <w:b/>
+          <w:bCs/>
+        </w:rPr>
+        <w:t xml:space="preserve">: </w:t>
+      </w:r>
+      <w:r>
+        <w:t>this id is mapped from organization table.</w:t>
+      </w:r>
+    </w:p>
+    <w:p>
+      <w:pPr>
+        <w:pStyle w:val="ListParagraph"/>
+        <w:numPr>
+          <w:ilvl w:val="0"/>
+          <w:numId w:val="2"/>
+        </w:numPr>
+        <w:rPr>
+          <w:b/>
+          <w:bCs/>
+        </w:rPr>
+      </w:pPr>
+      <w:r>
+        <w:rPr>
+          <w:b/>
+          <w:bCs/>
+        </w:rPr>
+        <w:t>title:</w:t>
+      </w:r>
+      <w:r>
+        <w:rPr>
+          <w:b/>
+          <w:bCs/>
+        </w:rPr>
+        <w:t>---??</w:t>
+      </w:r>
+    </w:p>
+    <w:p>
+      <w:pPr>
+        <w:pStyle w:val="ListParagraph"/>
+        <w:numPr>
+          <w:ilvl w:val="0"/>
+          <w:numId w:val="2"/>
+        </w:numPr>
+        <w:rPr>
+          <w:b/>
+          <w:bCs/>
+        </w:rPr>
+      </w:pPr>
+      <w:r>
+        <w:rPr>
+          <w:b/>
+          <w:bCs/>
+        </w:rPr>
+        <w:t>type:</w:t>
+      </w:r>
+      <w:r>
+        <w:rPr>
+          <w:b/>
+          <w:bCs/>
+        </w:rPr>
+        <w:t>----???</w:t>
+      </w:r>
+    </w:p>
+    <w:p>
+      <w:pPr>
+        <w:rPr>
+          <w:b/>
+          <w:bCs/>
+        </w:rPr>
+      </w:pPr>
+    </w:p>
+    <w:p>
+      <w:pPr>
+        <w:rPr>
+          <w:b/>
+          <w:bCs/>
+        </w:rPr>
+      </w:pPr>
+    </w:p>
+    <w:p>
+      <w:pPr>
+        <w:rPr>
+          <w:b/>
+          <w:bCs/>
+        </w:rPr>
+      </w:pPr>
+    </w:p>
+    <w:p>
+      <w:pPr>
+        <w:rPr>
+          <w:b/>
+          <w:bCs/>
+        </w:rPr>
+      </w:pPr>
+    </w:p>
+    <w:p>
+      <w:pPr>
         <w:rPr>
           <w:rFonts w:cstheme="minorHAnsi"/>
           <w:b/>
@@ -838,6 +819,15 @@
           <w:sz w:val="32"/>
           <w:szCs w:val="32"/>
         </w:rPr>
+      </w:pPr>
+      <w:r>
+        <w:rPr>
+          <w:rFonts w:cstheme="minorHAnsi"/>
+          <w:b/>
+          <w:bCs/>
+          <w:sz w:val="32"/>
+          <w:szCs w:val="32"/>
+        </w:rPr>
         <w:lastRenderedPageBreak/>
         <w:t>user_role</w:t>
       </w:r>
@@ -869,13 +859,19 @@
         <w:rPr>
           <w:rFonts w:cstheme="minorHAnsi"/>
         </w:rPr>
-        <w:t xml:space="preserve">this table have stores basic details of user and user’s role.   it have id of user and user’s role to mapped </w:t>
-      </w:r>
-      <w:r>
-        <w:rPr>
-          <w:rFonts w:cstheme="minorHAnsi"/>
-        </w:rPr>
-        <w:t>in database. There are fields in this table:</w:t>
+        <w:t xml:space="preserve">this table have stores basic details of user and user’s role.   it </w:t>
+      </w:r>
+      <w:r>
+        <w:rPr>
+          <w:rFonts w:cstheme="minorHAnsi"/>
+        </w:rPr>
+        <w:t>is mapped from user to role</w:t>
+      </w:r>
+      <w:r>
+        <w:rPr>
+          <w:rFonts w:cstheme="minorHAnsi"/>
+        </w:rPr>
+        <w:t>. There are fields in this table:</w:t>
       </w:r>
     </w:p>
     <w:p>
@@ -901,7 +897,25 @@
         <w:rPr>
           <w:rFonts w:cstheme="minorHAnsi"/>
         </w:rPr>
-        <w:t>: this id is mapped from istar_user table.</w:t>
+        <w:t>: this id is mapped from istar</w:t>
+      </w:r>
+      <w:r>
+        <w:rPr>
+          <w:rFonts w:cstheme="minorHAnsi"/>
+        </w:rPr>
+        <w:t>_</w:t>
+      </w:r>
+      <w:r>
+        <w:rPr>
+          <w:rFonts w:cstheme="minorHAnsi"/>
+        </w:rPr>
+        <w:t>user table</w:t>
+      </w:r>
+      <w:r>
+        <w:rPr>
+          <w:rFonts w:cstheme="minorHAnsi"/>
+        </w:rPr>
+        <w:t xml:space="preserve"> and can not be null.</w:t>
       </w:r>
     </w:p>
     <w:p>
@@ -927,7 +941,13 @@
         <w:rPr>
           <w:rFonts w:cstheme="minorHAnsi"/>
         </w:rPr>
-        <w:t>: this id is mapped from role table.</w:t>
+        <w:t>: this id is mapped from role table</w:t>
+      </w:r>
+      <w:r>
+        <w:rPr>
+          <w:rFonts w:cstheme="minorHAnsi"/>
+        </w:rPr>
+        <w:t xml:space="preserve"> and can not be null.</w:t>
       </w:r>
     </w:p>
     <w:p>
@@ -1025,6 +1045,33 @@
           <w:b/>
           <w:bCs/>
         </w:rPr>
+        <w:t xml:space="preserve">: </w:t>
+      </w:r>
+    </w:p>
+    <w:p>
+      <w:pPr>
+        <w:pStyle w:val="ListParagraph"/>
+        <w:numPr>
+          <w:ilvl w:val="0"/>
+          <w:numId w:val="4"/>
+        </w:numPr>
+        <w:rPr>
+          <w:b/>
+          <w:bCs/>
+        </w:rPr>
+      </w:pPr>
+      <w:r>
+        <w:rPr>
+          <w:b/>
+          <w:bCs/>
+        </w:rPr>
+        <w:t>address_id</w:t>
+      </w:r>
+      <w:r>
+        <w:rPr>
+          <w:b/>
+          <w:bCs/>
+        </w:rPr>
         <w:t>:</w:t>
       </w:r>
       <w:r>
@@ -1034,6 +1081,9 @@
         </w:rPr>
         <w:t xml:space="preserve"> </w:t>
       </w:r>
+      <w:r>
+        <w:t>this id is mapped from address table.</w:t>
+      </w:r>
     </w:p>
     <w:p>
       <w:pPr>
@@ -1052,24 +1102,370 @@
           <w:b/>
           <w:bCs/>
         </w:rPr>
-        <w:t>address_</w:t>
-      </w:r>
-      <w:proofErr w:type="gramStart"/>
-      <w:r>
-        <w:rPr>
-          <w:b/>
-          <w:bCs/>
-        </w:rPr>
-        <w:t>id</w:t>
-      </w:r>
-      <w:r>
-        <w:rPr>
-          <w:b/>
-          <w:bCs/>
-        </w:rPr>
-        <w:t>:---</w:t>
-      </w:r>
-      <w:proofErr w:type="gramEnd"/>
+        <w:t>name</w:t>
+      </w:r>
+      <w:r>
+        <w:rPr>
+          <w:b/>
+          <w:bCs/>
+        </w:rPr>
+        <w:t xml:space="preserve">: </w:t>
+      </w:r>
+      <w:r>
+        <w:t>it is defined all user’s name of salesken.</w:t>
+      </w:r>
+    </w:p>
+    <w:p>
+      <w:pPr>
+        <w:pStyle w:val="ListParagraph"/>
+        <w:numPr>
+          <w:ilvl w:val="0"/>
+          <w:numId w:val="4"/>
+        </w:numPr>
+        <w:rPr>
+          <w:b/>
+          <w:bCs/>
+        </w:rPr>
+      </w:pPr>
+      <w:r>
+        <w:rPr>
+          <w:b/>
+          <w:bCs/>
+        </w:rPr>
+        <w:t>dob</w:t>
+      </w:r>
+      <w:r>
+        <w:rPr>
+          <w:b/>
+          <w:bCs/>
+        </w:rPr>
+        <w:t xml:space="preserve"> : </w:t>
+      </w:r>
+      <w:r>
+        <w:t>it is defined date of birth of all user of salesken.</w:t>
+      </w:r>
+    </w:p>
+    <w:p>
+      <w:pPr>
+        <w:pStyle w:val="ListParagraph"/>
+        <w:numPr>
+          <w:ilvl w:val="0"/>
+          <w:numId w:val="4"/>
+        </w:numPr>
+        <w:rPr>
+          <w:b/>
+          <w:bCs/>
+        </w:rPr>
+      </w:pPr>
+      <w:r>
+        <w:rPr>
+          <w:b/>
+          <w:bCs/>
+        </w:rPr>
+        <w:t>gender</w:t>
+      </w:r>
+      <w:r>
+        <w:rPr>
+          <w:b/>
+          <w:bCs/>
+        </w:rPr>
+        <w:t>:</w:t>
+      </w:r>
+      <w:r>
+        <w:rPr>
+          <w:b/>
+          <w:bCs/>
+        </w:rPr>
+        <w:t xml:space="preserve"> </w:t>
+      </w:r>
+      <w:r>
+        <w:t>it is defined gender of user who is male or female.</w:t>
+      </w:r>
+    </w:p>
+    <w:p>
+      <w:pPr>
+        <w:pStyle w:val="ListParagraph"/>
+        <w:numPr>
+          <w:ilvl w:val="0"/>
+          <w:numId w:val="4"/>
+        </w:numPr>
+        <w:rPr>
+          <w:b/>
+          <w:bCs/>
+        </w:rPr>
+      </w:pPr>
+      <w:r>
+        <w:rPr>
+          <w:b/>
+          <w:bCs/>
+        </w:rPr>
+        <w:t>profile_image</w:t>
+      </w:r>
+      <w:r>
+        <w:rPr>
+          <w:b/>
+          <w:bCs/>
+        </w:rPr>
+        <w:t>:</w:t>
+      </w:r>
+      <w:r>
+        <w:rPr>
+          <w:b/>
+          <w:bCs/>
+        </w:rPr>
+        <w:t xml:space="preserve"> </w:t>
+      </w:r>
+      <w:r>
+        <w:t>it have URL(link) of image.</w:t>
+      </w:r>
+    </w:p>
+    <w:p>
+      <w:pPr>
+        <w:pStyle w:val="ListParagraph"/>
+        <w:numPr>
+          <w:ilvl w:val="0"/>
+          <w:numId w:val="4"/>
+        </w:numPr>
+        <w:rPr>
+          <w:b/>
+          <w:bCs/>
+        </w:rPr>
+      </w:pPr>
+      <w:r>
+        <w:rPr>
+          <w:b/>
+          <w:bCs/>
+        </w:rPr>
+        <w:t>user_id</w:t>
+      </w:r>
+      <w:r>
+        <w:rPr>
+          <w:b/>
+          <w:bCs/>
+        </w:rPr>
+        <w:t>:</w:t>
+      </w:r>
+      <w:r>
+        <w:t xml:space="preserve"> it is mapped from istar_user</w:t>
+      </w:r>
+      <w:r>
+        <w:t xml:space="preserve"> table </w:t>
+      </w:r>
+      <w:r>
+        <w:t>.</w:t>
+      </w:r>
+    </w:p>
+    <w:p>
+      <w:pPr>
+        <w:pStyle w:val="ListParagraph"/>
+        <w:numPr>
+          <w:ilvl w:val="0"/>
+          <w:numId w:val="4"/>
+        </w:numPr>
+        <w:rPr>
+          <w:b/>
+          <w:bCs/>
+        </w:rPr>
+      </w:pPr>
+      <w:r>
+        <w:rPr>
+          <w:b/>
+          <w:bCs/>
+        </w:rPr>
+        <w:t>aadhar_no</w:t>
+      </w:r>
+      <w:r>
+        <w:rPr>
+          <w:b/>
+          <w:bCs/>
+        </w:rPr>
+        <w:t>:</w:t>
+      </w:r>
+      <w:r>
+        <w:t xml:space="preserve"> it have addhar no of user of salesken</w:t>
+      </w:r>
+    </w:p>
+    <w:p>
+      <w:pPr>
+        <w:pStyle w:val="ListParagraph"/>
+        <w:numPr>
+          <w:ilvl w:val="0"/>
+          <w:numId w:val="4"/>
+        </w:numPr>
+        <w:rPr>
+          <w:b/>
+          <w:bCs/>
+        </w:rPr>
+      </w:pPr>
+      <w:r>
+        <w:rPr>
+          <w:b/>
+          <w:bCs/>
+        </w:rPr>
+        <w:t>father_name</w:t>
+      </w:r>
+      <w:r>
+        <w:rPr>
+          <w:b/>
+          <w:bCs/>
+        </w:rPr>
+        <w:t>:</w:t>
+      </w:r>
+      <w:r>
+        <w:rPr>
+          <w:b/>
+          <w:bCs/>
+        </w:rPr>
+        <w:t xml:space="preserve"> </w:t>
+      </w:r>
+      <w:r>
+        <w:t>it have father name of user.</w:t>
+      </w:r>
+    </w:p>
+    <w:p>
+      <w:pPr>
+        <w:pStyle w:val="ListParagraph"/>
+        <w:numPr>
+          <w:ilvl w:val="0"/>
+          <w:numId w:val="4"/>
+        </w:numPr>
+        <w:rPr>
+          <w:b/>
+          <w:bCs/>
+        </w:rPr>
+      </w:pPr>
+      <w:r>
+        <w:rPr>
+          <w:b/>
+          <w:bCs/>
+        </w:rPr>
+        <w:t>mother_name</w:t>
+      </w:r>
+      <w:r>
+        <w:rPr>
+          <w:b/>
+          <w:bCs/>
+        </w:rPr>
+        <w:t>:</w:t>
+      </w:r>
+      <w:r>
+        <w:t xml:space="preserve"> it have mother name of user.</w:t>
+      </w:r>
+    </w:p>
+    <w:p>
+      <w:pPr>
+        <w:pStyle w:val="ListParagraph"/>
+        <w:numPr>
+          <w:ilvl w:val="0"/>
+          <w:numId w:val="4"/>
+        </w:numPr>
+        <w:rPr>
+          <w:b/>
+          <w:bCs/>
+        </w:rPr>
+      </w:pPr>
+      <w:r>
+        <w:rPr>
+          <w:b/>
+          <w:bCs/>
+        </w:rPr>
+        <w:t>user_category</w:t>
+      </w:r>
+      <w:r>
+        <w:rPr>
+          <w:b/>
+          <w:bCs/>
+        </w:rPr>
+        <w:t>:</w:t>
+      </w:r>
+      <w:r>
+        <w:rPr>
+          <w:b/>
+          <w:bCs/>
+        </w:rPr>
+        <w:t xml:space="preserve"> </w:t>
+      </w:r>
+      <w:r>
+        <w:t xml:space="preserve">it have category of user. </w:t>
+      </w:r>
+    </w:p>
+    <w:p>
+      <w:pPr>
+        <w:pStyle w:val="ListParagraph"/>
+        <w:numPr>
+          <w:ilvl w:val="0"/>
+          <w:numId w:val="4"/>
+        </w:numPr>
+        <w:rPr>
+          <w:b/>
+          <w:bCs/>
+        </w:rPr>
+      </w:pPr>
+      <w:r>
+        <w:rPr>
+          <w:b/>
+          <w:bCs/>
+        </w:rPr>
+        <w:t>religion</w:t>
+      </w:r>
+      <w:r>
+        <w:rPr>
+          <w:b/>
+          <w:bCs/>
+        </w:rPr>
+        <w:t>:</w:t>
+      </w:r>
+      <w:r>
+        <w:rPr>
+          <w:b/>
+          <w:bCs/>
+        </w:rPr>
+        <w:t xml:space="preserve"> </w:t>
+      </w:r>
+      <w:r>
+        <w:t>it is defined of religion of user.</w:t>
+      </w:r>
+    </w:p>
+    <w:p>
+      <w:pPr>
+        <w:pStyle w:val="ListParagraph"/>
+        <w:numPr>
+          <w:ilvl w:val="0"/>
+          <w:numId w:val="4"/>
+        </w:numPr>
+        <w:rPr>
+          <w:b/>
+          <w:bCs/>
+        </w:rPr>
+      </w:pPr>
+      <w:r>
+        <w:rPr>
+          <w:b/>
+          <w:bCs/>
+        </w:rPr>
+        <w:t>caste_category</w:t>
+      </w:r>
+      <w:r>
+        <w:rPr>
+          <w:b/>
+          <w:bCs/>
+        </w:rPr>
+        <w:t>:</w:t>
+      </w:r>
+      <w:r>
+        <w:rPr>
+          <w:b/>
+          <w:bCs/>
+        </w:rPr>
+        <w:t>---</w:t>
+      </w:r>
+      <w:r>
+        <w:rPr>
+          <w:b/>
+          <w:bCs/>
+        </w:rPr>
+        <w:t>--</w:t>
+      </w:r>
       <w:r>
         <w:rPr>
           <w:b/>
@@ -1095,7 +1491,111 @@
           <w:b/>
           <w:bCs/>
         </w:rPr>
-        <w:t>name</w:t>
+        <w:t>place_of_birth</w:t>
+      </w:r>
+      <w:r>
+        <w:rPr>
+          <w:b/>
+          <w:bCs/>
+        </w:rPr>
+        <w:t>:</w:t>
+      </w:r>
+      <w:r>
+        <w:rPr>
+          <w:b/>
+          <w:bCs/>
+        </w:rPr>
+        <w:t xml:space="preserve"> </w:t>
+      </w:r>
+      <w:r>
+        <w:t>it is define place of date of birthday of user.</w:t>
+      </w:r>
+    </w:p>
+    <w:p>
+      <w:pPr>
+        <w:pStyle w:val="ListParagraph"/>
+        <w:numPr>
+          <w:ilvl w:val="0"/>
+          <w:numId w:val="4"/>
+        </w:numPr>
+        <w:rPr>
+          <w:b/>
+          <w:bCs/>
+        </w:rPr>
+      </w:pPr>
+      <w:r>
+        <w:rPr>
+          <w:b/>
+          <w:bCs/>
+        </w:rPr>
+        <w:t>twilio_number</w:t>
+      </w:r>
+      <w:r>
+        <w:rPr>
+          <w:b/>
+          <w:bCs/>
+        </w:rPr>
+        <w:t>:</w:t>
+      </w:r>
+      <w:r>
+        <w:rPr>
+          <w:b/>
+          <w:bCs/>
+        </w:rPr>
+        <w:t xml:space="preserve"> </w:t>
+      </w:r>
+      <w:r>
+        <w:t>it is define twilio number</w:t>
+      </w:r>
+    </w:p>
+    <w:p>
+      <w:pPr>
+        <w:pStyle w:val="ListParagraph"/>
+        <w:numPr>
+          <w:ilvl w:val="0"/>
+          <w:numId w:val="4"/>
+        </w:numPr>
+        <w:rPr>
+          <w:b/>
+          <w:bCs/>
+        </w:rPr>
+      </w:pPr>
+      <w:r>
+        <w:rPr>
+          <w:b/>
+          <w:bCs/>
+        </w:rPr>
+        <w:t>sip_username</w:t>
+      </w:r>
+      <w:r>
+        <w:rPr>
+          <w:b/>
+          <w:bCs/>
+        </w:rPr>
+        <w:t>:</w:t>
+      </w:r>
+      <w:r>
+        <w:t xml:space="preserve"> it is defined of user name of sip</w:t>
+      </w:r>
+    </w:p>
+    <w:p>
+      <w:pPr>
+        <w:pStyle w:val="ListParagraph"/>
+        <w:numPr>
+          <w:ilvl w:val="0"/>
+          <w:numId w:val="4"/>
+        </w:numPr>
+        <w:rPr>
+          <w:b/>
+          <w:bCs/>
+        </w:rPr>
+      </w:pPr>
+      <w:r>
+        <w:rPr>
+          <w:b/>
+          <w:bCs/>
+        </w:rPr>
+        <w:t>sip_password</w:t>
       </w:r>
       <w:r>
         <w:rPr>
@@ -1105,7 +1605,7 @@
         <w:t xml:space="preserve">: </w:t>
       </w:r>
       <w:r>
-        <w:t>it is defined all user’s name of salesken.</w:t>
+        <w:t>it is defined password of sip.</w:t>
       </w:r>
     </w:p>
     <w:p>
@@ -1125,386 +1625,2762 @@
           <w:b/>
           <w:bCs/>
         </w:rPr>
-        <w:t>dob</w:t>
-      </w:r>
-      <w:r>
-        <w:rPr>
-          <w:b/>
-          <w:bCs/>
+        <w:t>sip_url</w:t>
+      </w:r>
+      <w:r>
+        <w:rPr>
+          <w:b/>
+          <w:bCs/>
+        </w:rPr>
+        <w:t xml:space="preserve">:             </w:t>
+      </w:r>
+      <w:r>
+        <w:t>it</w:t>
+      </w:r>
+      <w:r>
+        <w:rPr>
+          <w:b/>
+          <w:bCs/>
+        </w:rPr>
+        <w:t xml:space="preserve"> </w:t>
+      </w:r>
+      <w:r>
+        <w:t>is defined of url of sip.</w:t>
+      </w:r>
+    </w:p>
+    <w:p>
+      <w:pPr>
+        <w:rPr>
+          <w:rFonts w:cstheme="minorHAnsi"/>
+        </w:rPr>
+      </w:pPr>
+    </w:p>
+    <w:p>
+      <w:pPr>
+        <w:rPr>
+          <w:rFonts w:cstheme="minorHAnsi"/>
+        </w:rPr>
+      </w:pPr>
+    </w:p>
+    <w:p>
+      <w:pPr>
+        <w:rPr>
+          <w:rFonts w:cstheme="minorHAnsi"/>
+          <w:b/>
+          <w:bCs/>
+          <w:color w:val="000000"/>
+          <w:sz w:val="32"/>
+          <w:szCs w:val="32"/>
+          <w:shd w:val="clear" w:color="auto" w:fill="FFFFFF"/>
+        </w:rPr>
+      </w:pPr>
+      <w:r>
+        <w:rPr>
+          <w:rFonts w:cstheme="minorHAnsi"/>
+          <w:b/>
+          <w:bCs/>
+          <w:color w:val="000000"/>
+          <w:sz w:val="32"/>
+          <w:szCs w:val="32"/>
+          <w:shd w:val="clear" w:color="auto" w:fill="FFFFFF"/>
+        </w:rPr>
+        <w:lastRenderedPageBreak/>
+        <w:t>user_manager</w:t>
+      </w:r>
+    </w:p>
+    <w:p>
+      <w:pPr>
+        <w:rPr>
+          <w:rFonts w:cstheme="minorHAnsi"/>
+          <w:b/>
+          <w:bCs/>
+          <w:color w:val="000000"/>
+          <w:shd w:val="clear" w:color="auto" w:fill="FFFFFF"/>
+        </w:rPr>
+      </w:pPr>
+      <w:r>
+        <w:rPr>
+          <w:rFonts w:cstheme="minorHAnsi"/>
+          <w:b/>
+          <w:bCs/>
+          <w:color w:val="000000"/>
+          <w:shd w:val="clear" w:color="auto" w:fill="FFFFFF"/>
+        </w:rPr>
+        <w:t>Introduction</w:t>
+      </w:r>
+    </w:p>
+    <w:p>
+      <w:pPr>
+        <w:rPr>
+          <w:rFonts w:cstheme="minorHAnsi"/>
+          <w:color w:val="000000"/>
+          <w:shd w:val="clear" w:color="auto" w:fill="FFFFFF"/>
+        </w:rPr>
+      </w:pPr>
+      <w:r>
+        <w:rPr>
+          <w:rFonts w:cstheme="minorHAnsi"/>
+          <w:color w:val="000000"/>
+          <w:shd w:val="clear" w:color="auto" w:fill="FFFFFF"/>
+        </w:rPr>
+        <w:t>This table store basic details of user and manager.  It is mapped from user to manager. There are fields in this table.</w:t>
+      </w:r>
+    </w:p>
+    <w:p>
+      <w:pPr>
+        <w:pStyle w:val="ListParagraph"/>
+        <w:numPr>
+          <w:ilvl w:val="0"/>
+          <w:numId w:val="5"/>
+        </w:numPr>
+        <w:rPr>
+          <w:rFonts w:cstheme="minorHAnsi"/>
+          <w:color w:val="000000"/>
+          <w:shd w:val="clear" w:color="auto" w:fill="FFFFFF"/>
+        </w:rPr>
+      </w:pPr>
+      <w:r>
+        <w:rPr>
+          <w:rFonts w:cstheme="minorHAnsi"/>
+          <w:b/>
+          <w:bCs/>
+          <w:color w:val="000000"/>
+          <w:shd w:val="clear" w:color="auto" w:fill="FFFFFF"/>
+        </w:rPr>
+        <w:t>user_id</w:t>
+      </w:r>
+      <w:r>
+        <w:rPr>
+          <w:rFonts w:cstheme="minorHAnsi"/>
+          <w:color w:val="000000"/>
+          <w:shd w:val="clear" w:color="auto" w:fill="FFFFFF"/>
+        </w:rPr>
+        <w:t>: this id is mapped from istar_user tables.</w:t>
+      </w:r>
+    </w:p>
+    <w:p>
+      <w:pPr>
+        <w:pStyle w:val="ListParagraph"/>
+        <w:numPr>
+          <w:ilvl w:val="0"/>
+          <w:numId w:val="5"/>
+        </w:numPr>
+      </w:pPr>
+      <w:r>
+        <w:rPr>
+          <w:b/>
+          <w:bCs/>
+        </w:rPr>
+        <w:t>manager_id</w:t>
+      </w:r>
+      <w:r>
+        <w:t xml:space="preserve">: this id is mapped from </w:t>
+      </w:r>
+      <w:r>
+        <w:t>istar_user</w:t>
+      </w:r>
+      <w:r>
+        <w:t xml:space="preserve"> table.</w:t>
+      </w:r>
+    </w:p>
+    <w:p/>
+    <w:p/>
+    <w:p/>
+    <w:p>
+      <w:pPr>
+        <w:rPr>
+          <w:rFonts w:cstheme="minorHAnsi"/>
+          <w:b/>
+          <w:bCs/>
+          <w:color w:val="000000"/>
+          <w:sz w:val="32"/>
+          <w:szCs w:val="32"/>
+          <w:shd w:val="clear" w:color="auto" w:fill="FFFFFF"/>
+        </w:rPr>
+      </w:pPr>
+      <w:r>
+        <w:rPr>
+          <w:rFonts w:cstheme="minorHAnsi"/>
+          <w:b/>
+          <w:bCs/>
+          <w:color w:val="000000"/>
+          <w:sz w:val="32"/>
+          <w:szCs w:val="32"/>
+          <w:shd w:val="clear" w:color="auto" w:fill="FFFFFF"/>
+        </w:rPr>
+        <w:t>user_login_log</w:t>
+      </w:r>
+      <w:r>
+        <w:rPr>
+          <w:rFonts w:cstheme="minorHAnsi"/>
+          <w:b/>
+          <w:bCs/>
+          <w:color w:val="000000"/>
+          <w:sz w:val="32"/>
+          <w:szCs w:val="32"/>
+          <w:shd w:val="clear" w:color="auto" w:fill="FFFFFF"/>
+        </w:rPr>
+        <w:t>.</w:t>
+      </w:r>
+    </w:p>
+    <w:p>
+      <w:pPr>
+        <w:rPr>
+          <w:rFonts w:cstheme="minorHAnsi"/>
+          <w:b/>
+          <w:bCs/>
+          <w:color w:val="000000"/>
+          <w:shd w:val="clear" w:color="auto" w:fill="FFFFFF"/>
+        </w:rPr>
+      </w:pPr>
+      <w:r>
+        <w:rPr>
+          <w:rFonts w:cstheme="minorHAnsi"/>
+          <w:b/>
+          <w:bCs/>
+          <w:color w:val="000000"/>
+          <w:shd w:val="clear" w:color="auto" w:fill="FFFFFF"/>
+        </w:rPr>
+        <w:t>Introduction</w:t>
+      </w:r>
+    </w:p>
+    <w:p>
+      <w:pPr>
+        <w:rPr>
+          <w:rFonts w:cstheme="minorHAnsi"/>
+          <w:color w:val="000000"/>
+          <w:shd w:val="clear" w:color="auto" w:fill="FFFFFF"/>
+        </w:rPr>
+      </w:pPr>
+      <w:r>
+        <w:rPr>
+          <w:rFonts w:cstheme="minorHAnsi"/>
+          <w:color w:val="000000"/>
+          <w:shd w:val="clear" w:color="auto" w:fill="FFFFFF"/>
+        </w:rPr>
+        <w:t>This table have basic details of user login.  it is mapped from istar_user table. there are some fields in</w:t>
+      </w:r>
+    </w:p>
+    <w:p>
+      <w:pPr>
+        <w:rPr>
+          <w:rFonts w:cstheme="minorHAnsi"/>
+          <w:color w:val="000000"/>
+          <w:shd w:val="clear" w:color="auto" w:fill="FFFFFF"/>
+        </w:rPr>
+      </w:pPr>
+      <w:r>
+        <w:rPr>
+          <w:rFonts w:cstheme="minorHAnsi"/>
+          <w:color w:val="000000"/>
+          <w:shd w:val="clear" w:color="auto" w:fill="FFFFFF"/>
+        </w:rPr>
+        <w:t>this table:</w:t>
+      </w:r>
+    </w:p>
+    <w:p>
+      <w:pPr>
+        <w:pStyle w:val="ListParagraph"/>
+        <w:numPr>
+          <w:ilvl w:val="0"/>
+          <w:numId w:val="6"/>
+        </w:numPr>
+        <w:rPr>
+          <w:rFonts w:cstheme="minorHAnsi"/>
+          <w:b/>
+          <w:bCs/>
+          <w:color w:val="000000"/>
+          <w:shd w:val="clear" w:color="auto" w:fill="FFFFFF"/>
+        </w:rPr>
+      </w:pPr>
+      <w:r>
+        <w:rPr>
+          <w:rFonts w:cstheme="minorHAnsi"/>
+          <w:b/>
+          <w:bCs/>
+          <w:color w:val="000000"/>
+          <w:shd w:val="clear" w:color="auto" w:fill="FFFFFF"/>
+        </w:rPr>
+        <w:t>user_id</w:t>
+      </w:r>
+      <w:r>
+        <w:rPr>
+          <w:rFonts w:cstheme="minorHAnsi"/>
+          <w:b/>
+          <w:bCs/>
+          <w:color w:val="000000"/>
+          <w:shd w:val="clear" w:color="auto" w:fill="FFFFFF"/>
         </w:rPr>
         <w:t xml:space="preserve"> : </w:t>
       </w:r>
       <w:r>
-        <w:t>it is defined date of birth of all user of salesken.</w:t>
-      </w:r>
-    </w:p>
-    <w:p>
-      <w:pPr>
-        <w:pStyle w:val="ListParagraph"/>
-        <w:numPr>
-          <w:ilvl w:val="0"/>
-          <w:numId w:val="4"/>
-        </w:numPr>
-        <w:rPr>
-          <w:b/>
-          <w:bCs/>
-        </w:rPr>
-      </w:pPr>
-      <w:r>
-        <w:rPr>
-          <w:b/>
-          <w:bCs/>
-        </w:rPr>
-        <w:t>gender</w:t>
-      </w:r>
-      <w:r>
-        <w:rPr>
-          <w:b/>
-          <w:bCs/>
+        <w:rPr>
+          <w:rFonts w:cstheme="minorHAnsi"/>
+          <w:color w:val="000000"/>
+          <w:shd w:val="clear" w:color="auto" w:fill="FFFFFF"/>
+        </w:rPr>
+        <w:t>this id is mapped from istar_user table</w:t>
+      </w:r>
+      <w:r>
+        <w:rPr>
+          <w:rFonts w:cstheme="minorHAnsi"/>
+          <w:color w:val="000000"/>
+          <w:shd w:val="clear" w:color="auto" w:fill="FFFFFF"/>
+        </w:rPr>
+        <w:t xml:space="preserve"> and can not be null.</w:t>
+      </w:r>
+    </w:p>
+    <w:p>
+      <w:pPr>
+        <w:pStyle w:val="ListParagraph"/>
+        <w:numPr>
+          <w:ilvl w:val="0"/>
+          <w:numId w:val="6"/>
+        </w:numPr>
+        <w:rPr>
+          <w:rFonts w:cstheme="minorHAnsi"/>
+          <w:b/>
+          <w:bCs/>
+          <w:color w:val="000000"/>
+          <w:shd w:val="clear" w:color="auto" w:fill="FFFFFF"/>
+        </w:rPr>
+      </w:pPr>
+      <w:r>
+        <w:rPr>
+          <w:rFonts w:cstheme="minorHAnsi"/>
+          <w:b/>
+          <w:bCs/>
+          <w:color w:val="000000"/>
+          <w:shd w:val="clear" w:color="auto" w:fill="FFFFFF"/>
+        </w:rPr>
+        <w:t>created_at</w:t>
+      </w:r>
+      <w:r>
+        <w:rPr>
+          <w:rFonts w:cstheme="minorHAnsi"/>
+          <w:b/>
+          <w:bCs/>
+          <w:color w:val="000000"/>
+          <w:shd w:val="clear" w:color="auto" w:fill="FFFFFF"/>
+        </w:rPr>
+        <w:t xml:space="preserve">: </w:t>
+      </w:r>
+      <w:r>
+        <w:rPr>
+          <w:rFonts w:cstheme="minorHAnsi"/>
+          <w:color w:val="000000"/>
+          <w:shd w:val="clear" w:color="auto" w:fill="FFFFFF"/>
+        </w:rPr>
+        <w:t xml:space="preserve">it timestamp of user on which user </w:t>
+      </w:r>
+      <w:r>
+        <w:rPr>
+          <w:rFonts w:cstheme="minorHAnsi"/>
+          <w:color w:val="000000"/>
+          <w:shd w:val="clear" w:color="auto" w:fill="FFFFFF"/>
+        </w:rPr>
+        <w:t>was login</w:t>
+      </w:r>
+    </w:p>
+    <w:p>
+      <w:pPr>
+        <w:pStyle w:val="ListParagraph"/>
+        <w:numPr>
+          <w:ilvl w:val="0"/>
+          <w:numId w:val="6"/>
+        </w:numPr>
+        <w:rPr>
+          <w:rFonts w:cstheme="minorHAnsi"/>
+          <w:b/>
+          <w:bCs/>
+          <w:color w:val="000000"/>
+          <w:shd w:val="clear" w:color="auto" w:fill="FFFFFF"/>
+        </w:rPr>
+      </w:pPr>
+      <w:r>
+        <w:rPr>
+          <w:rFonts w:cstheme="minorHAnsi"/>
+          <w:b/>
+          <w:bCs/>
+          <w:color w:val="000000"/>
+          <w:shd w:val="clear" w:color="auto" w:fill="FFFFFF"/>
+        </w:rPr>
+        <w:t>action</w:t>
+      </w:r>
+      <w:r>
+        <w:rPr>
+          <w:rFonts w:cstheme="minorHAnsi"/>
+          <w:b/>
+          <w:bCs/>
+          <w:color w:val="000000"/>
+          <w:shd w:val="clear" w:color="auto" w:fill="FFFFFF"/>
+        </w:rPr>
+        <w:t xml:space="preserve">: </w:t>
+      </w:r>
+      <w:r>
+        <w:rPr>
+          <w:rFonts w:cstheme="minorHAnsi"/>
+          <w:color w:val="000000"/>
+          <w:shd w:val="clear" w:color="auto" w:fill="FFFFFF"/>
+        </w:rPr>
+        <w:t>-------??</w:t>
+      </w:r>
+    </w:p>
+    <w:p>
+      <w:pPr>
+        <w:pStyle w:val="ListParagraph"/>
+        <w:numPr>
+          <w:ilvl w:val="0"/>
+          <w:numId w:val="6"/>
+        </w:numPr>
+        <w:rPr>
+          <w:rFonts w:cstheme="minorHAnsi"/>
+          <w:b/>
+          <w:bCs/>
+          <w:color w:val="000000"/>
+          <w:shd w:val="clear" w:color="auto" w:fill="FFFFFF"/>
+        </w:rPr>
+      </w:pPr>
+      <w:r>
+        <w:rPr>
+          <w:rFonts w:cstheme="minorHAnsi"/>
+          <w:b/>
+          <w:bCs/>
+          <w:color w:val="000000"/>
+          <w:shd w:val="clear" w:color="auto" w:fill="FFFFFF"/>
+        </w:rPr>
+        <w:t>I</w:t>
+      </w:r>
+      <w:r>
+        <w:rPr>
+          <w:rFonts w:cstheme="minorHAnsi"/>
+          <w:b/>
+          <w:bCs/>
+          <w:color w:val="000000"/>
+          <w:shd w:val="clear" w:color="auto" w:fill="FFFFFF"/>
+        </w:rPr>
+        <w:t>d</w:t>
+      </w:r>
+      <w:r>
+        <w:rPr>
+          <w:rFonts w:cstheme="minorHAnsi"/>
+          <w:b/>
+          <w:bCs/>
+          <w:color w:val="000000"/>
+          <w:shd w:val="clear" w:color="auto" w:fill="FFFFFF"/>
+        </w:rPr>
+        <w:t xml:space="preserve">: </w:t>
+      </w:r>
+      <w:r>
+        <w:rPr>
+          <w:rFonts w:cstheme="minorHAnsi"/>
+          <w:color w:val="000000"/>
+          <w:shd w:val="clear" w:color="auto" w:fill="FFFFFF"/>
+        </w:rPr>
+        <w:t xml:space="preserve">it is unique id of user login </w:t>
+      </w:r>
+    </w:p>
+    <w:p>
+      <w:pPr>
+        <w:pStyle w:val="ListParagraph"/>
+        <w:numPr>
+          <w:ilvl w:val="0"/>
+          <w:numId w:val="6"/>
+        </w:numPr>
+        <w:rPr>
+          <w:rFonts w:cstheme="minorHAnsi"/>
+          <w:b/>
+          <w:bCs/>
+          <w:color w:val="000000"/>
+          <w:shd w:val="clear" w:color="auto" w:fill="FFFFFF"/>
+        </w:rPr>
+      </w:pPr>
+      <w:r>
+        <w:rPr>
+          <w:rFonts w:cstheme="minorHAnsi"/>
+          <w:b/>
+          <w:bCs/>
+          <w:color w:val="000000"/>
+          <w:shd w:val="clear" w:color="auto" w:fill="FFFFFF"/>
+        </w:rPr>
+        <w:t>C</w:t>
+      </w:r>
+      <w:r>
+        <w:rPr>
+          <w:rFonts w:cstheme="minorHAnsi"/>
+          <w:b/>
+          <w:bCs/>
+          <w:color w:val="000000"/>
+          <w:shd w:val="clear" w:color="auto" w:fill="FFFFFF"/>
+        </w:rPr>
+        <w:t>ity</w:t>
+      </w:r>
+      <w:r>
+        <w:rPr>
+          <w:rFonts w:cstheme="minorHAnsi"/>
+          <w:b/>
+          <w:bCs/>
+          <w:color w:val="000000"/>
+          <w:shd w:val="clear" w:color="auto" w:fill="FFFFFF"/>
+        </w:rPr>
+        <w:t xml:space="preserve">: </w:t>
+      </w:r>
+      <w:r>
+        <w:rPr>
+          <w:rFonts w:cstheme="minorHAnsi"/>
+          <w:color w:val="000000"/>
+          <w:shd w:val="clear" w:color="auto" w:fill="FFFFFF"/>
+        </w:rPr>
+        <w:t>it is defined city of user login.</w:t>
+      </w:r>
+    </w:p>
+    <w:p>
+      <w:pPr>
+        <w:rPr>
+          <w:rFonts w:cstheme="minorHAnsi"/>
+          <w:b/>
+          <w:bCs/>
+          <w:color w:val="000000"/>
+          <w:shd w:val="clear" w:color="auto" w:fill="FFFFFF"/>
+        </w:rPr>
+      </w:pPr>
+    </w:p>
+    <w:p>
+      <w:pPr>
+        <w:rPr>
+          <w:rFonts w:cstheme="minorHAnsi"/>
+          <w:b/>
+          <w:bCs/>
+          <w:color w:val="000000"/>
+          <w:sz w:val="32"/>
+          <w:szCs w:val="32"/>
+          <w:shd w:val="clear" w:color="auto" w:fill="FFFFFF"/>
+        </w:rPr>
+      </w:pPr>
+      <w:r>
+        <w:rPr>
+          <w:rFonts w:cstheme="minorHAnsi"/>
+          <w:b/>
+          <w:bCs/>
+          <w:color w:val="000000"/>
+          <w:sz w:val="32"/>
+          <w:szCs w:val="32"/>
+          <w:shd w:val="clear" w:color="auto" w:fill="FFFFFF"/>
+        </w:rPr>
+        <w:t>T</w:t>
+      </w:r>
+      <w:r>
+        <w:rPr>
+          <w:rFonts w:cstheme="minorHAnsi"/>
+          <w:b/>
+          <w:bCs/>
+          <w:color w:val="000000"/>
+          <w:sz w:val="32"/>
+          <w:szCs w:val="32"/>
+          <w:shd w:val="clear" w:color="auto" w:fill="FFFFFF"/>
+        </w:rPr>
+        <w:t>ask</w:t>
+      </w:r>
+    </w:p>
+    <w:p>
+      <w:pPr>
+        <w:rPr>
+          <w:rFonts w:cstheme="minorHAnsi"/>
+          <w:b/>
+          <w:bCs/>
+          <w:color w:val="000000"/>
+          <w:shd w:val="clear" w:color="auto" w:fill="FFFFFF"/>
+        </w:rPr>
+      </w:pPr>
+      <w:r>
+        <w:rPr>
+          <w:rFonts w:cstheme="minorHAnsi"/>
+          <w:b/>
+          <w:bCs/>
+          <w:color w:val="000000"/>
+          <w:shd w:val="clear" w:color="auto" w:fill="FFFFFF"/>
+        </w:rPr>
+        <w:t>Introduction:</w:t>
+      </w:r>
+    </w:p>
+    <w:p>
+      <w:pPr>
+        <w:rPr>
+          <w:rFonts w:cstheme="minorHAnsi"/>
+          <w:color w:val="000000"/>
+          <w:shd w:val="clear" w:color="auto" w:fill="FFFFFF"/>
+        </w:rPr>
+      </w:pPr>
+      <w:r>
+        <w:rPr>
+          <w:rFonts w:cstheme="minorHAnsi"/>
+          <w:color w:val="000000"/>
+          <w:shd w:val="clear" w:color="auto" w:fill="FFFFFF"/>
+        </w:rPr>
+        <w:t>This table have some basic details of Task. It is defined of complete, incomplete task and follow up task,</w:t>
+      </w:r>
+    </w:p>
+    <w:p>
+      <w:pPr>
+        <w:rPr>
+          <w:rFonts w:cstheme="minorHAnsi"/>
+          <w:color w:val="000000"/>
+          <w:shd w:val="clear" w:color="auto" w:fill="FFFFFF"/>
+        </w:rPr>
+      </w:pPr>
+      <w:r>
+        <w:rPr>
+          <w:rFonts w:cstheme="minorHAnsi"/>
+          <w:color w:val="000000"/>
+          <w:shd w:val="clear" w:color="auto" w:fill="FFFFFF"/>
+        </w:rPr>
+        <w:t>and schedule task of user. There are fields in this table:</w:t>
+      </w:r>
+    </w:p>
+    <w:p>
+      <w:pPr>
+        <w:pStyle w:val="ListParagraph"/>
+        <w:numPr>
+          <w:ilvl w:val="0"/>
+          <w:numId w:val="7"/>
+        </w:numPr>
+        <w:rPr>
+          <w:rFonts w:cstheme="minorHAnsi"/>
+          <w:b/>
+          <w:bCs/>
+          <w:color w:val="000000"/>
+          <w:shd w:val="clear" w:color="auto" w:fill="FFFFFF"/>
+        </w:rPr>
+      </w:pPr>
+      <w:r>
+        <w:rPr>
+          <w:rFonts w:cstheme="minorHAnsi"/>
+          <w:b/>
+          <w:bCs/>
+          <w:color w:val="000000"/>
+          <w:shd w:val="clear" w:color="auto" w:fill="FFFFFF"/>
+        </w:rPr>
+        <w:t>i</w:t>
+      </w:r>
+      <w:r>
+        <w:rPr>
+          <w:rFonts w:cstheme="minorHAnsi"/>
+          <w:b/>
+          <w:bCs/>
+          <w:color w:val="000000"/>
+          <w:shd w:val="clear" w:color="auto" w:fill="FFFFFF"/>
+        </w:rPr>
+        <w:t>d</w:t>
+      </w:r>
+      <w:r>
+        <w:rPr>
+          <w:rFonts w:cstheme="minorHAnsi"/>
+          <w:b/>
+          <w:bCs/>
+          <w:color w:val="000000"/>
+          <w:shd w:val="clear" w:color="auto" w:fill="FFFFFF"/>
+        </w:rPr>
+        <w:t xml:space="preserve">: </w:t>
+      </w:r>
+      <w:r>
+        <w:rPr>
+          <w:rFonts w:cstheme="minorHAnsi"/>
+          <w:color w:val="000000"/>
+          <w:shd w:val="clear" w:color="auto" w:fill="FFFFFF"/>
+        </w:rPr>
+        <w:t xml:space="preserve">it is </w:t>
+      </w:r>
+      <w:r>
+        <w:rPr>
+          <w:rFonts w:cstheme="minorHAnsi"/>
+          <w:color w:val="000000"/>
+          <w:shd w:val="clear" w:color="auto" w:fill="FFFFFF"/>
+        </w:rPr>
+        <w:t>unique</w:t>
+      </w:r>
+      <w:r>
+        <w:rPr>
+          <w:rFonts w:cstheme="minorHAnsi"/>
+          <w:color w:val="000000"/>
+          <w:shd w:val="clear" w:color="auto" w:fill="FFFFFF"/>
+        </w:rPr>
+        <w:t xml:space="preserve"> id of task and can not be null.</w:t>
+      </w:r>
+    </w:p>
+    <w:p>
+      <w:pPr>
+        <w:pStyle w:val="ListParagraph"/>
+        <w:numPr>
+          <w:ilvl w:val="0"/>
+          <w:numId w:val="7"/>
+        </w:numPr>
+        <w:rPr>
+          <w:rFonts w:cstheme="minorHAnsi"/>
+          <w:b/>
+          <w:bCs/>
+          <w:color w:val="000000"/>
+          <w:shd w:val="clear" w:color="auto" w:fill="FFFFFF"/>
+        </w:rPr>
+      </w:pPr>
+      <w:r>
+        <w:rPr>
+          <w:rFonts w:cstheme="minorHAnsi"/>
+          <w:b/>
+          <w:bCs/>
+          <w:color w:val="000000"/>
+          <w:shd w:val="clear" w:color="auto" w:fill="FFFFFF"/>
+        </w:rPr>
+        <w:t>n</w:t>
+      </w:r>
+      <w:r>
+        <w:rPr>
+          <w:rFonts w:cstheme="minorHAnsi"/>
+          <w:b/>
+          <w:bCs/>
+          <w:color w:val="000000"/>
+          <w:shd w:val="clear" w:color="auto" w:fill="FFFFFF"/>
+        </w:rPr>
+        <w:t>ame</w:t>
+      </w:r>
+      <w:r>
+        <w:rPr>
+          <w:rFonts w:cstheme="minorHAnsi"/>
+          <w:b/>
+          <w:bCs/>
+          <w:color w:val="000000"/>
+          <w:shd w:val="clear" w:color="auto" w:fill="FFFFFF"/>
+        </w:rPr>
+        <w:t xml:space="preserve">: </w:t>
+      </w:r>
+      <w:r>
+        <w:rPr>
+          <w:rFonts w:cstheme="minorHAnsi"/>
+          <w:color w:val="000000"/>
+          <w:shd w:val="clear" w:color="auto" w:fill="FFFFFF"/>
+        </w:rPr>
+        <w:t>it is define the name of task and can not be null.</w:t>
+      </w:r>
+    </w:p>
+    <w:p>
+      <w:pPr>
+        <w:pStyle w:val="ListParagraph"/>
+        <w:numPr>
+          <w:ilvl w:val="0"/>
+          <w:numId w:val="7"/>
+        </w:numPr>
+        <w:rPr>
+          <w:rFonts w:cstheme="minorHAnsi"/>
+          <w:b/>
+          <w:bCs/>
+          <w:color w:val="000000"/>
+          <w:shd w:val="clear" w:color="auto" w:fill="FFFFFF"/>
+        </w:rPr>
+      </w:pPr>
+      <w:r>
+        <w:rPr>
+          <w:rFonts w:cstheme="minorHAnsi"/>
+          <w:b/>
+          <w:bCs/>
+          <w:color w:val="000000"/>
+          <w:shd w:val="clear" w:color="auto" w:fill="FFFFFF"/>
+        </w:rPr>
+        <w:t>d</w:t>
+      </w:r>
+      <w:r>
+        <w:rPr>
+          <w:rFonts w:cstheme="minorHAnsi"/>
+          <w:b/>
+          <w:bCs/>
+          <w:color w:val="000000"/>
+          <w:shd w:val="clear" w:color="auto" w:fill="FFFFFF"/>
+        </w:rPr>
+        <w:t>escription</w:t>
+      </w:r>
+      <w:r>
+        <w:rPr>
+          <w:rFonts w:cstheme="minorHAnsi"/>
+          <w:b/>
+          <w:bCs/>
+          <w:color w:val="000000"/>
+          <w:shd w:val="clear" w:color="auto" w:fill="FFFFFF"/>
+        </w:rPr>
+        <w:t xml:space="preserve">: </w:t>
+      </w:r>
+      <w:r>
+        <w:rPr>
+          <w:rFonts w:cstheme="minorHAnsi"/>
+          <w:color w:val="000000"/>
+          <w:shd w:val="clear" w:color="auto" w:fill="FFFFFF"/>
+        </w:rPr>
+        <w:t>it is defined description of task.</w:t>
+      </w:r>
+    </w:p>
+    <w:p>
+      <w:pPr>
+        <w:pStyle w:val="ListParagraph"/>
+        <w:numPr>
+          <w:ilvl w:val="0"/>
+          <w:numId w:val="7"/>
+        </w:numPr>
+        <w:rPr>
+          <w:rFonts w:cstheme="minorHAnsi"/>
+          <w:b/>
+          <w:bCs/>
+          <w:color w:val="000000"/>
+          <w:shd w:val="clear" w:color="auto" w:fill="FFFFFF"/>
+        </w:rPr>
+      </w:pPr>
+      <w:r>
+        <w:rPr>
+          <w:rFonts w:cstheme="minorHAnsi"/>
+          <w:b/>
+          <w:bCs/>
+          <w:color w:val="000000"/>
+          <w:shd w:val="clear" w:color="auto" w:fill="FFFFFF"/>
+        </w:rPr>
+        <w:t>p</w:t>
+      </w:r>
+      <w:r>
+        <w:rPr>
+          <w:rFonts w:cstheme="minorHAnsi"/>
+          <w:b/>
+          <w:bCs/>
+          <w:color w:val="000000"/>
+          <w:shd w:val="clear" w:color="auto" w:fill="FFFFFF"/>
+        </w:rPr>
+        <w:t>riority</w:t>
+      </w:r>
+      <w:r>
+        <w:rPr>
+          <w:rFonts w:cstheme="minorHAnsi"/>
+          <w:b/>
+          <w:bCs/>
+          <w:color w:val="000000"/>
+          <w:shd w:val="clear" w:color="auto" w:fill="FFFFFF"/>
+        </w:rPr>
+        <w:t xml:space="preserve">: </w:t>
+      </w:r>
+      <w:r>
+        <w:rPr>
+          <w:rFonts w:cstheme="minorHAnsi"/>
+          <w:color w:val="000000"/>
+          <w:shd w:val="clear" w:color="auto" w:fill="FFFFFF"/>
+        </w:rPr>
+        <w:t>-------???</w:t>
+      </w:r>
+    </w:p>
+    <w:p>
+      <w:pPr>
+        <w:pStyle w:val="ListParagraph"/>
+        <w:numPr>
+          <w:ilvl w:val="0"/>
+          <w:numId w:val="7"/>
+        </w:numPr>
+        <w:rPr>
+          <w:rFonts w:cstheme="minorHAnsi"/>
+          <w:b/>
+          <w:bCs/>
+          <w:color w:val="000000"/>
+          <w:shd w:val="clear" w:color="auto" w:fill="FFFFFF"/>
+        </w:rPr>
+      </w:pPr>
+      <w:r>
+        <w:rPr>
+          <w:rFonts w:cstheme="minorHAnsi"/>
+          <w:b/>
+          <w:bCs/>
+          <w:color w:val="000000"/>
+          <w:shd w:val="clear" w:color="auto" w:fill="FFFFFF"/>
+        </w:rPr>
+        <w:t>o</w:t>
+      </w:r>
+      <w:r>
+        <w:rPr>
+          <w:rFonts w:cstheme="minorHAnsi"/>
+          <w:b/>
+          <w:bCs/>
+          <w:color w:val="000000"/>
+          <w:shd w:val="clear" w:color="auto" w:fill="FFFFFF"/>
+        </w:rPr>
+        <w:t>wner</w:t>
+      </w:r>
+      <w:r>
+        <w:rPr>
+          <w:rFonts w:cstheme="minorHAnsi"/>
+          <w:b/>
+          <w:bCs/>
+          <w:color w:val="000000"/>
+          <w:shd w:val="clear" w:color="auto" w:fill="FFFFFF"/>
+        </w:rPr>
+        <w:t xml:space="preserve">: </w:t>
+      </w:r>
+      <w:r>
+        <w:rPr>
+          <w:rFonts w:cstheme="minorHAnsi"/>
+          <w:color w:val="000000"/>
+          <w:shd w:val="clear" w:color="auto" w:fill="FFFFFF"/>
+        </w:rPr>
+        <w:t>this id is mapped from user_manager table.</w:t>
+      </w:r>
+    </w:p>
+    <w:p>
+      <w:pPr>
+        <w:pStyle w:val="ListParagraph"/>
+        <w:numPr>
+          <w:ilvl w:val="0"/>
+          <w:numId w:val="7"/>
+        </w:numPr>
+        <w:rPr>
+          <w:rFonts w:cstheme="minorHAnsi"/>
+          <w:b/>
+          <w:bCs/>
+          <w:color w:val="000000"/>
+          <w:shd w:val="clear" w:color="auto" w:fill="FFFFFF"/>
+        </w:rPr>
+      </w:pPr>
+      <w:r>
+        <w:rPr>
+          <w:rFonts w:cstheme="minorHAnsi"/>
+          <w:b/>
+          <w:bCs/>
+          <w:color w:val="000000"/>
+          <w:shd w:val="clear" w:color="auto" w:fill="FFFFFF"/>
+        </w:rPr>
+        <w:t>a</w:t>
+      </w:r>
+      <w:r>
+        <w:rPr>
+          <w:rFonts w:cstheme="minorHAnsi"/>
+          <w:b/>
+          <w:bCs/>
+          <w:color w:val="000000"/>
+          <w:shd w:val="clear" w:color="auto" w:fill="FFFFFF"/>
+        </w:rPr>
+        <w:t>ctor</w:t>
+      </w:r>
+      <w:r>
+        <w:rPr>
+          <w:rFonts w:cstheme="minorHAnsi"/>
+          <w:b/>
+          <w:bCs/>
+          <w:color w:val="000000"/>
+          <w:shd w:val="clear" w:color="auto" w:fill="FFFFFF"/>
+        </w:rPr>
+        <w:t xml:space="preserve">: </w:t>
+      </w:r>
+      <w:r>
+        <w:rPr>
+          <w:rFonts w:cstheme="minorHAnsi"/>
+          <w:color w:val="000000"/>
+          <w:shd w:val="clear" w:color="auto" w:fill="FFFFFF"/>
+        </w:rPr>
+        <w:t>this id is mapped from istar_user.</w:t>
+      </w:r>
+    </w:p>
+    <w:p>
+      <w:pPr>
+        <w:pStyle w:val="ListParagraph"/>
+        <w:numPr>
+          <w:ilvl w:val="0"/>
+          <w:numId w:val="7"/>
+        </w:numPr>
+        <w:rPr>
+          <w:rFonts w:cstheme="minorHAnsi"/>
+          <w:b/>
+          <w:bCs/>
+          <w:color w:val="000000"/>
+          <w:shd w:val="clear" w:color="auto" w:fill="FFFFFF"/>
+        </w:rPr>
+      </w:pPr>
+      <w:r>
+        <w:rPr>
+          <w:rFonts w:cstheme="minorHAnsi"/>
+          <w:b/>
+          <w:bCs/>
+          <w:color w:val="000000"/>
+          <w:shd w:val="clear" w:color="auto" w:fill="FFFFFF"/>
+        </w:rPr>
+        <w:t>s</w:t>
+      </w:r>
+      <w:r>
+        <w:rPr>
+          <w:rFonts w:cstheme="minorHAnsi"/>
+          <w:b/>
+          <w:bCs/>
+          <w:color w:val="000000"/>
+          <w:shd w:val="clear" w:color="auto" w:fill="FFFFFF"/>
+        </w:rPr>
+        <w:t>tatus</w:t>
+      </w:r>
+      <w:r>
+        <w:rPr>
+          <w:rFonts w:cstheme="minorHAnsi"/>
+          <w:b/>
+          <w:bCs/>
+          <w:color w:val="000000"/>
+          <w:shd w:val="clear" w:color="auto" w:fill="FFFFFF"/>
+        </w:rPr>
+        <w:t xml:space="preserve">: </w:t>
+      </w:r>
+      <w:r>
+        <w:rPr>
+          <w:rFonts w:cstheme="minorHAnsi"/>
+          <w:color w:val="000000"/>
+          <w:shd w:val="clear" w:color="auto" w:fill="FFFFFF"/>
+        </w:rPr>
+        <w:t>it is de</w:t>
+      </w:r>
+      <w:r>
+        <w:rPr>
+          <w:rFonts w:cstheme="minorHAnsi"/>
+          <w:color w:val="000000"/>
+          <w:shd w:val="clear" w:color="auto" w:fill="FFFFFF"/>
+        </w:rPr>
+        <w:t>fined status of task which may be completed or incomplete</w:t>
+      </w:r>
+    </w:p>
+    <w:p>
+      <w:pPr>
+        <w:pStyle w:val="ListParagraph"/>
+        <w:numPr>
+          <w:ilvl w:val="0"/>
+          <w:numId w:val="7"/>
+        </w:numPr>
+        <w:rPr>
+          <w:rFonts w:cstheme="minorHAnsi"/>
+          <w:b/>
+          <w:bCs/>
+          <w:color w:val="000000"/>
+          <w:shd w:val="clear" w:color="auto" w:fill="FFFFFF"/>
+        </w:rPr>
+      </w:pPr>
+      <w:r>
+        <w:rPr>
+          <w:rFonts w:cstheme="minorHAnsi"/>
+          <w:b/>
+          <w:bCs/>
+          <w:color w:val="000000"/>
+          <w:shd w:val="clear" w:color="auto" w:fill="FFFFFF"/>
+        </w:rPr>
+        <w:t>start_date</w:t>
+      </w:r>
+      <w:r>
+        <w:rPr>
+          <w:rFonts w:cstheme="minorHAnsi"/>
+          <w:b/>
+          <w:bCs/>
+          <w:color w:val="000000"/>
+          <w:shd w:val="clear" w:color="auto" w:fill="FFFFFF"/>
+        </w:rPr>
+        <w:t xml:space="preserve">: </w:t>
+      </w:r>
+      <w:r>
+        <w:rPr>
+          <w:rFonts w:cstheme="minorHAnsi"/>
+          <w:color w:val="000000"/>
+          <w:shd w:val="clear" w:color="auto" w:fill="FFFFFF"/>
+        </w:rPr>
+        <w:t>it is timestamp of started date of task.</w:t>
+      </w:r>
+    </w:p>
+    <w:p>
+      <w:pPr>
+        <w:pStyle w:val="ListParagraph"/>
+        <w:numPr>
+          <w:ilvl w:val="0"/>
+          <w:numId w:val="7"/>
+        </w:numPr>
+        <w:rPr>
+          <w:rFonts w:cstheme="minorHAnsi"/>
+          <w:b/>
+          <w:bCs/>
+          <w:color w:val="000000"/>
+          <w:shd w:val="clear" w:color="auto" w:fill="FFFFFF"/>
+        </w:rPr>
+      </w:pPr>
+      <w:r>
+        <w:rPr>
+          <w:rFonts w:cstheme="minorHAnsi"/>
+          <w:b/>
+          <w:bCs/>
+          <w:color w:val="000000"/>
+          <w:shd w:val="clear" w:color="auto" w:fill="FFFFFF"/>
+        </w:rPr>
+        <w:t>end_date</w:t>
+      </w:r>
+      <w:r>
+        <w:rPr>
+          <w:rFonts w:cstheme="minorHAnsi"/>
+          <w:b/>
+          <w:bCs/>
+          <w:color w:val="000000"/>
+          <w:shd w:val="clear" w:color="auto" w:fill="FFFFFF"/>
+        </w:rPr>
+        <w:t xml:space="preserve">: </w:t>
+      </w:r>
+      <w:r>
+        <w:rPr>
+          <w:rFonts w:cstheme="minorHAnsi"/>
+          <w:color w:val="000000"/>
+          <w:shd w:val="clear" w:color="auto" w:fill="FFFFFF"/>
+        </w:rPr>
+        <w:t>it is timestamp of ended of date of task.</w:t>
+      </w:r>
+    </w:p>
+    <w:p>
+      <w:pPr>
+        <w:pStyle w:val="ListParagraph"/>
+        <w:numPr>
+          <w:ilvl w:val="0"/>
+          <w:numId w:val="7"/>
+        </w:numPr>
+        <w:rPr>
+          <w:rFonts w:cstheme="minorHAnsi"/>
+          <w:b/>
+          <w:bCs/>
+          <w:color w:val="000000"/>
+          <w:shd w:val="clear" w:color="auto" w:fill="FFFFFF"/>
+        </w:rPr>
+      </w:pPr>
+      <w:r>
+        <w:rPr>
+          <w:rFonts w:cstheme="minorHAnsi"/>
+          <w:b/>
+          <w:bCs/>
+          <w:color w:val="000000"/>
+          <w:shd w:val="clear" w:color="auto" w:fill="FFFFFF"/>
+        </w:rPr>
+        <w:t>duration_in_hours</w:t>
+      </w:r>
+      <w:r>
+        <w:rPr>
+          <w:rFonts w:cstheme="minorHAnsi"/>
+          <w:b/>
+          <w:bCs/>
+          <w:color w:val="000000"/>
+          <w:shd w:val="clear" w:color="auto" w:fill="FFFFFF"/>
+        </w:rPr>
+        <w:t xml:space="preserve">: </w:t>
+      </w:r>
+      <w:r>
+        <w:rPr>
+          <w:rFonts w:cstheme="minorHAnsi"/>
+          <w:b/>
+          <w:bCs/>
+          <w:color w:val="000000"/>
+          <w:shd w:val="clear" w:color="auto" w:fill="FFFFFF"/>
+        </w:rPr>
+        <w:t xml:space="preserve">---??? </w:t>
+      </w:r>
+    </w:p>
+    <w:p>
+      <w:pPr>
+        <w:pStyle w:val="ListParagraph"/>
+        <w:numPr>
+          <w:ilvl w:val="0"/>
+          <w:numId w:val="7"/>
+        </w:numPr>
+        <w:rPr>
+          <w:rFonts w:cstheme="minorHAnsi"/>
+          <w:b/>
+          <w:bCs/>
+          <w:color w:val="000000"/>
+          <w:shd w:val="clear" w:color="auto" w:fill="FFFFFF"/>
+        </w:rPr>
+      </w:pPr>
+      <w:r>
+        <w:rPr>
+          <w:rFonts w:cstheme="minorHAnsi"/>
+          <w:b/>
+          <w:bCs/>
+          <w:color w:val="000000"/>
+          <w:shd w:val="clear" w:color="auto" w:fill="FFFFFF"/>
+        </w:rPr>
+        <w:lastRenderedPageBreak/>
+        <w:t>assignee_group</w:t>
+      </w:r>
+      <w:r>
+        <w:rPr>
+          <w:rFonts w:cstheme="minorHAnsi"/>
+          <w:b/>
+          <w:bCs/>
+          <w:color w:val="000000"/>
+          <w:shd w:val="clear" w:color="auto" w:fill="FFFFFF"/>
+        </w:rPr>
+        <w:t xml:space="preserve">: </w:t>
+      </w:r>
+      <w:r>
+        <w:rPr>
+          <w:rFonts w:cstheme="minorHAnsi"/>
+          <w:b/>
+          <w:bCs/>
+          <w:color w:val="000000"/>
+          <w:shd w:val="clear" w:color="auto" w:fill="FFFFFF"/>
+        </w:rPr>
+        <w:t>---?</w:t>
+      </w:r>
+    </w:p>
+    <w:p>
+      <w:pPr>
+        <w:pStyle w:val="ListParagraph"/>
+        <w:numPr>
+          <w:ilvl w:val="0"/>
+          <w:numId w:val="7"/>
+        </w:numPr>
+        <w:rPr>
+          <w:rFonts w:cstheme="minorHAnsi"/>
+          <w:b/>
+          <w:bCs/>
+          <w:color w:val="000000"/>
+          <w:shd w:val="clear" w:color="auto" w:fill="FFFFFF"/>
+        </w:rPr>
+      </w:pPr>
+      <w:r>
+        <w:rPr>
+          <w:rFonts w:cstheme="minorHAnsi"/>
+          <w:b/>
+          <w:bCs/>
+          <w:color w:val="000000"/>
+          <w:shd w:val="clear" w:color="auto" w:fill="FFFFFF"/>
+        </w:rPr>
+        <w:t>assignee_member</w:t>
+      </w:r>
+      <w:r>
+        <w:rPr>
+          <w:rFonts w:cstheme="minorHAnsi"/>
+          <w:b/>
+          <w:bCs/>
+          <w:color w:val="000000"/>
+          <w:shd w:val="clear" w:color="auto" w:fill="FFFFFF"/>
+        </w:rPr>
+        <w:t xml:space="preserve">: </w:t>
+      </w:r>
+      <w:r>
+        <w:rPr>
+          <w:rFonts w:cstheme="minorHAnsi"/>
+          <w:b/>
+          <w:bCs/>
+          <w:color w:val="000000"/>
+          <w:shd w:val="clear" w:color="auto" w:fill="FFFFFF"/>
+        </w:rPr>
+        <w:t>----?</w:t>
+      </w:r>
+    </w:p>
+    <w:p>
+      <w:pPr>
+        <w:pStyle w:val="ListParagraph"/>
+        <w:numPr>
+          <w:ilvl w:val="0"/>
+          <w:numId w:val="7"/>
+        </w:numPr>
+        <w:rPr>
+          <w:rFonts w:cstheme="minorHAnsi"/>
+          <w:b/>
+          <w:bCs/>
+          <w:color w:val="000000"/>
+          <w:shd w:val="clear" w:color="auto" w:fill="FFFFFF"/>
+        </w:rPr>
+      </w:pPr>
+      <w:r>
+        <w:rPr>
+          <w:rFonts w:cstheme="minorHAnsi"/>
+          <w:b/>
+          <w:bCs/>
+          <w:color w:val="000000"/>
+          <w:shd w:val="clear" w:color="auto" w:fill="FFFFFF"/>
+        </w:rPr>
+        <w:t>is_repeatative</w:t>
+      </w:r>
+      <w:r>
+        <w:rPr>
+          <w:rFonts w:cstheme="minorHAnsi"/>
+          <w:b/>
+          <w:bCs/>
+          <w:color w:val="000000"/>
+          <w:shd w:val="clear" w:color="auto" w:fill="FFFFFF"/>
+        </w:rPr>
+        <w:t xml:space="preserve">: </w:t>
+      </w:r>
+      <w:r>
+        <w:rPr>
+          <w:rFonts w:cstheme="minorHAnsi"/>
+          <w:b/>
+          <w:bCs/>
+          <w:color w:val="000000"/>
+          <w:shd w:val="clear" w:color="auto" w:fill="FFFFFF"/>
+        </w:rPr>
+        <w:t>---?</w:t>
+      </w:r>
+    </w:p>
+    <w:p>
+      <w:pPr>
+        <w:pStyle w:val="ListParagraph"/>
+        <w:numPr>
+          <w:ilvl w:val="0"/>
+          <w:numId w:val="7"/>
+        </w:numPr>
+        <w:rPr>
+          <w:rFonts w:cstheme="minorHAnsi"/>
+          <w:b/>
+          <w:bCs/>
+          <w:color w:val="000000"/>
+          <w:shd w:val="clear" w:color="auto" w:fill="FFFFFF"/>
+        </w:rPr>
+      </w:pPr>
+      <w:r>
+        <w:rPr>
+          <w:rFonts w:cstheme="minorHAnsi"/>
+          <w:b/>
+          <w:bCs/>
+          <w:color w:val="000000"/>
+          <w:shd w:val="clear" w:color="auto" w:fill="FFFFFF"/>
+        </w:rPr>
+        <w:t>followup_date</w:t>
+      </w:r>
+      <w:r>
+        <w:rPr>
+          <w:rFonts w:cstheme="minorHAnsi"/>
+          <w:b/>
+          <w:bCs/>
+          <w:color w:val="000000"/>
+          <w:shd w:val="clear" w:color="auto" w:fill="FFFFFF"/>
+        </w:rPr>
+        <w:t xml:space="preserve">: </w:t>
+      </w:r>
+      <w:r>
+        <w:rPr>
+          <w:rFonts w:cstheme="minorHAnsi"/>
+          <w:color w:val="000000"/>
+          <w:shd w:val="clear" w:color="auto" w:fill="FFFFFF"/>
+        </w:rPr>
+        <w:t xml:space="preserve">it is timestamp of follow up task </w:t>
+      </w:r>
+    </w:p>
+    <w:p>
+      <w:pPr>
+        <w:pStyle w:val="ListParagraph"/>
+        <w:numPr>
+          <w:ilvl w:val="0"/>
+          <w:numId w:val="7"/>
+        </w:numPr>
+        <w:rPr>
+          <w:rFonts w:cstheme="minorHAnsi"/>
+          <w:b/>
+          <w:bCs/>
+          <w:color w:val="000000"/>
+          <w:shd w:val="clear" w:color="auto" w:fill="FFFFFF"/>
+        </w:rPr>
+      </w:pPr>
+      <w:r>
+        <w:rPr>
+          <w:rFonts w:cstheme="minorHAnsi"/>
+          <w:b/>
+          <w:bCs/>
+          <w:color w:val="000000"/>
+          <w:shd w:val="clear" w:color="auto" w:fill="FFFFFF"/>
+        </w:rPr>
+        <w:t>is_active</w:t>
+      </w:r>
+      <w:r>
+        <w:rPr>
+          <w:rFonts w:cstheme="minorHAnsi"/>
+          <w:b/>
+          <w:bCs/>
+          <w:color w:val="000000"/>
+          <w:shd w:val="clear" w:color="auto" w:fill="FFFFFF"/>
+        </w:rPr>
+        <w:t xml:space="preserve">: </w:t>
+      </w:r>
+      <w:r>
+        <w:rPr>
+          <w:rFonts w:cstheme="minorHAnsi"/>
+          <w:color w:val="000000"/>
+          <w:shd w:val="clear" w:color="auto" w:fill="FFFFFF"/>
+        </w:rPr>
+        <w:t>it is defined status of task.</w:t>
+      </w:r>
+    </w:p>
+    <w:p>
+      <w:pPr>
+        <w:pStyle w:val="ListParagraph"/>
+        <w:numPr>
+          <w:ilvl w:val="0"/>
+          <w:numId w:val="7"/>
+        </w:numPr>
+        <w:rPr>
+          <w:rFonts w:cstheme="minorHAnsi"/>
+          <w:b/>
+          <w:bCs/>
+          <w:color w:val="000000"/>
+          <w:shd w:val="clear" w:color="auto" w:fill="FFFFFF"/>
+        </w:rPr>
+      </w:pPr>
+      <w:r>
+        <w:rPr>
+          <w:rFonts w:cstheme="minorHAnsi"/>
+          <w:b/>
+          <w:bCs/>
+          <w:color w:val="000000"/>
+          <w:shd w:val="clear" w:color="auto" w:fill="FFFFFF"/>
+        </w:rPr>
+        <w:t>tags</w:t>
+      </w:r>
+      <w:r>
+        <w:rPr>
+          <w:rFonts w:cstheme="minorHAnsi"/>
+          <w:b/>
+          <w:bCs/>
+          <w:color w:val="000000"/>
+          <w:shd w:val="clear" w:color="auto" w:fill="FFFFFF"/>
+        </w:rPr>
+        <w:t xml:space="preserve">: </w:t>
+      </w:r>
+      <w:r>
+        <w:rPr>
+          <w:rFonts w:cstheme="minorHAnsi"/>
+          <w:b/>
+          <w:bCs/>
+          <w:color w:val="000000"/>
+          <w:shd w:val="clear" w:color="auto" w:fill="FFFFFF"/>
+        </w:rPr>
+        <w:t>----??</w:t>
+      </w:r>
+    </w:p>
+    <w:p>
+      <w:pPr>
+        <w:pStyle w:val="ListParagraph"/>
+        <w:numPr>
+          <w:ilvl w:val="0"/>
+          <w:numId w:val="7"/>
+        </w:numPr>
+        <w:rPr>
+          <w:rFonts w:cstheme="minorHAnsi"/>
+          <w:b/>
+          <w:bCs/>
+          <w:color w:val="000000"/>
+          <w:shd w:val="clear" w:color="auto" w:fill="FFFFFF"/>
+        </w:rPr>
+      </w:pPr>
+      <w:r>
+        <w:rPr>
+          <w:rFonts w:cstheme="minorHAnsi"/>
+          <w:b/>
+          <w:bCs/>
+          <w:color w:val="000000"/>
+          <w:shd w:val="clear" w:color="auto" w:fill="FFFFFF"/>
+        </w:rPr>
+        <w:t>created_at</w:t>
+      </w:r>
+      <w:r>
+        <w:rPr>
+          <w:rFonts w:cstheme="minorHAnsi"/>
+          <w:b/>
+          <w:bCs/>
+          <w:color w:val="000000"/>
+          <w:shd w:val="clear" w:color="auto" w:fill="FFFFFF"/>
+        </w:rPr>
+        <w:t xml:space="preserve">: </w:t>
+      </w:r>
+      <w:r>
+        <w:rPr>
+          <w:rFonts w:cstheme="minorHAnsi"/>
+          <w:color w:val="000000"/>
+          <w:shd w:val="clear" w:color="auto" w:fill="FFFFFF"/>
+        </w:rPr>
+        <w:t xml:space="preserve">it is timestamp of </w:t>
+      </w:r>
+      <w:r>
+        <w:rPr>
+          <w:rFonts w:cstheme="minorHAnsi"/>
+          <w:color w:val="000000"/>
+          <w:shd w:val="clear" w:color="auto" w:fill="FFFFFF"/>
+        </w:rPr>
+        <w:t>date on which task was created.</w:t>
+      </w:r>
+    </w:p>
+    <w:p>
+      <w:pPr>
+        <w:pStyle w:val="ListParagraph"/>
+        <w:numPr>
+          <w:ilvl w:val="0"/>
+          <w:numId w:val="7"/>
+        </w:numPr>
+        <w:rPr>
+          <w:rFonts w:cstheme="minorHAnsi"/>
+          <w:b/>
+          <w:bCs/>
+          <w:color w:val="000000"/>
+          <w:shd w:val="clear" w:color="auto" w:fill="FFFFFF"/>
+        </w:rPr>
+      </w:pPr>
+      <w:r>
+        <w:rPr>
+          <w:rFonts w:cstheme="minorHAnsi"/>
+          <w:b/>
+          <w:bCs/>
+          <w:color w:val="000000"/>
+          <w:shd w:val="clear" w:color="auto" w:fill="FFFFFF"/>
+        </w:rPr>
+        <w:t>updated_at</w:t>
+      </w:r>
+      <w:r>
+        <w:rPr>
+          <w:rFonts w:cstheme="minorHAnsi"/>
+          <w:b/>
+          <w:bCs/>
+          <w:color w:val="000000"/>
+          <w:shd w:val="clear" w:color="auto" w:fill="FFFFFF"/>
+        </w:rPr>
+        <w:t xml:space="preserve">: </w:t>
+      </w:r>
+      <w:r>
+        <w:rPr>
+          <w:rFonts w:cstheme="minorHAnsi"/>
+          <w:color w:val="000000"/>
+          <w:shd w:val="clear" w:color="auto" w:fill="FFFFFF"/>
+        </w:rPr>
+        <w:t>it is timestamp of date on which task was updated.</w:t>
+      </w:r>
+    </w:p>
+    <w:p>
+      <w:pPr>
+        <w:pStyle w:val="ListParagraph"/>
+        <w:numPr>
+          <w:ilvl w:val="0"/>
+          <w:numId w:val="7"/>
+        </w:numPr>
+        <w:rPr>
+          <w:rFonts w:cstheme="minorHAnsi"/>
+          <w:b/>
+          <w:bCs/>
+          <w:color w:val="000000"/>
+          <w:shd w:val="clear" w:color="auto" w:fill="FFFFFF"/>
+        </w:rPr>
+      </w:pPr>
+      <w:r>
+        <w:rPr>
+          <w:rFonts w:cstheme="minorHAnsi"/>
+          <w:b/>
+          <w:bCs/>
+          <w:color w:val="000000"/>
+          <w:shd w:val="clear" w:color="auto" w:fill="FFFFFF"/>
+        </w:rPr>
+        <w:t>is_timed_task</w:t>
+      </w:r>
+      <w:r>
+        <w:rPr>
+          <w:rFonts w:cstheme="minorHAnsi"/>
+          <w:b/>
+          <w:bCs/>
+          <w:color w:val="000000"/>
+          <w:shd w:val="clear" w:color="auto" w:fill="FFFFFF"/>
+        </w:rPr>
+        <w:t xml:space="preserve">: </w:t>
+      </w:r>
+      <w:r>
+        <w:rPr>
+          <w:rFonts w:cstheme="minorHAnsi"/>
+          <w:b/>
+          <w:bCs/>
+          <w:color w:val="000000"/>
+          <w:shd w:val="clear" w:color="auto" w:fill="FFFFFF"/>
+        </w:rPr>
+        <w:t>---??</w:t>
+      </w:r>
+    </w:p>
+    <w:p>
+      <w:pPr>
+        <w:pStyle w:val="ListParagraph"/>
+        <w:numPr>
+          <w:ilvl w:val="0"/>
+          <w:numId w:val="7"/>
+        </w:numPr>
+        <w:rPr>
+          <w:rFonts w:cstheme="minorHAnsi"/>
+          <w:b/>
+          <w:bCs/>
+          <w:color w:val="000000"/>
+          <w:shd w:val="clear" w:color="auto" w:fill="FFFFFF"/>
+        </w:rPr>
+      </w:pPr>
+      <w:r>
+        <w:rPr>
+          <w:rFonts w:cstheme="minorHAnsi"/>
+          <w:b/>
+          <w:bCs/>
+          <w:color w:val="000000"/>
+          <w:shd w:val="clear" w:color="auto" w:fill="FFFFFF"/>
+        </w:rPr>
+        <w:t>follow_up_duration_in_days</w:t>
+      </w:r>
+      <w:r>
+        <w:rPr>
+          <w:rFonts w:cstheme="minorHAnsi"/>
+          <w:b/>
+          <w:bCs/>
+          <w:color w:val="000000"/>
+          <w:shd w:val="clear" w:color="auto" w:fill="FFFFFF"/>
+        </w:rPr>
+        <w:t xml:space="preserve">: </w:t>
+      </w:r>
+      <w:r>
+        <w:rPr>
+          <w:rFonts w:cstheme="minorHAnsi"/>
+          <w:b/>
+          <w:bCs/>
+          <w:color w:val="000000"/>
+          <w:shd w:val="clear" w:color="auto" w:fill="FFFFFF"/>
+        </w:rPr>
+        <w:t xml:space="preserve"> </w:t>
+      </w:r>
+      <w:r>
+        <w:rPr>
+          <w:rFonts w:cstheme="minorHAnsi"/>
+          <w:color w:val="000000"/>
+          <w:shd w:val="clear" w:color="auto" w:fill="FFFFFF"/>
+        </w:rPr>
+        <w:t xml:space="preserve">it is day of </w:t>
+      </w:r>
+      <w:r>
+        <w:rPr>
+          <w:rFonts w:cstheme="minorHAnsi"/>
+          <w:color w:val="000000"/>
+          <w:shd w:val="clear" w:color="auto" w:fill="FFFFFF"/>
+        </w:rPr>
+        <w:t>schedule</w:t>
+      </w:r>
+      <w:r>
+        <w:rPr>
+          <w:rFonts w:cstheme="minorHAnsi"/>
+          <w:color w:val="000000"/>
+          <w:shd w:val="clear" w:color="auto" w:fill="FFFFFF"/>
+        </w:rPr>
+        <w:t xml:space="preserve"> when task will be do.</w:t>
+      </w:r>
+    </w:p>
+    <w:p>
+      <w:pPr>
+        <w:pStyle w:val="ListParagraph"/>
+        <w:numPr>
+          <w:ilvl w:val="0"/>
+          <w:numId w:val="7"/>
+        </w:numPr>
+        <w:rPr>
+          <w:rFonts w:cstheme="minorHAnsi"/>
+          <w:b/>
+          <w:bCs/>
+          <w:color w:val="000000"/>
+          <w:shd w:val="clear" w:color="auto" w:fill="FFFFFF"/>
+        </w:rPr>
+      </w:pPr>
+      <w:r>
+        <w:rPr>
+          <w:rFonts w:cstheme="minorHAnsi"/>
+          <w:b/>
+          <w:bCs/>
+          <w:color w:val="000000"/>
+          <w:shd w:val="clear" w:color="auto" w:fill="FFFFFF"/>
+        </w:rPr>
+        <w:t>task_type</w:t>
+      </w:r>
+      <w:r>
+        <w:rPr>
+          <w:rFonts w:cstheme="minorHAnsi"/>
+          <w:b/>
+          <w:bCs/>
+          <w:color w:val="000000"/>
+          <w:shd w:val="clear" w:color="auto" w:fill="FFFFFF"/>
+        </w:rPr>
+        <w:t xml:space="preserve">: </w:t>
+      </w:r>
+      <w:r>
+        <w:rPr>
+          <w:rFonts w:cstheme="minorHAnsi"/>
+          <w:color w:val="000000"/>
+          <w:shd w:val="clear" w:color="auto" w:fill="FFFFFF"/>
+        </w:rPr>
+        <w:t>it is defined of type of task suck as call, webinar, email</w:t>
+      </w:r>
+    </w:p>
+    <w:p>
+      <w:pPr>
+        <w:pStyle w:val="ListParagraph"/>
+        <w:numPr>
+          <w:ilvl w:val="0"/>
+          <w:numId w:val="7"/>
+        </w:numPr>
+        <w:rPr>
+          <w:rFonts w:cstheme="minorHAnsi"/>
+          <w:b/>
+          <w:bCs/>
+          <w:color w:val="000000"/>
+          <w:shd w:val="clear" w:color="auto" w:fill="FFFFFF"/>
+        </w:rPr>
+      </w:pPr>
+      <w:r>
+        <w:rPr>
+          <w:rFonts w:cstheme="minorHAnsi"/>
+          <w:b/>
+          <w:bCs/>
+          <w:color w:val="000000"/>
+          <w:shd w:val="clear" w:color="auto" w:fill="FFFFFF"/>
+        </w:rPr>
+        <w:t>lead_id</w:t>
+      </w:r>
+      <w:r>
+        <w:rPr>
+          <w:rFonts w:cstheme="minorHAnsi"/>
+          <w:b/>
+          <w:bCs/>
+          <w:color w:val="000000"/>
+          <w:shd w:val="clear" w:color="auto" w:fill="FFFFFF"/>
+        </w:rPr>
+        <w:t xml:space="preserve">: </w:t>
+      </w:r>
+      <w:r>
+        <w:rPr>
+          <w:rFonts w:cstheme="minorHAnsi"/>
+          <w:color w:val="000000"/>
+          <w:shd w:val="clear" w:color="auto" w:fill="FFFFFF"/>
+        </w:rPr>
+        <w:t>it is id which is mapped from lead table.</w:t>
+      </w:r>
+    </w:p>
+    <w:p>
+      <w:pPr>
+        <w:pStyle w:val="ListParagraph"/>
+        <w:numPr>
+          <w:ilvl w:val="0"/>
+          <w:numId w:val="7"/>
+        </w:numPr>
+        <w:rPr>
+          <w:rFonts w:cstheme="minorHAnsi"/>
+          <w:b/>
+          <w:bCs/>
+          <w:color w:val="000000"/>
+          <w:shd w:val="clear" w:color="auto" w:fill="FFFFFF"/>
+        </w:rPr>
+      </w:pPr>
+      <w:r>
+        <w:rPr>
+          <w:rFonts w:cstheme="minorHAnsi"/>
+          <w:b/>
+          <w:bCs/>
+          <w:color w:val="000000"/>
+          <w:shd w:val="clear" w:color="auto" w:fill="FFFFFF"/>
+        </w:rPr>
+        <w:t>call_duration</w:t>
+      </w:r>
+      <w:r>
+        <w:rPr>
+          <w:rFonts w:cstheme="minorHAnsi"/>
+          <w:b/>
+          <w:bCs/>
+          <w:color w:val="000000"/>
+          <w:shd w:val="clear" w:color="auto" w:fill="FFFFFF"/>
+        </w:rPr>
+        <w:t xml:space="preserve">: </w:t>
+      </w:r>
+      <w:r>
+        <w:rPr>
+          <w:rFonts w:cstheme="minorHAnsi"/>
+          <w:color w:val="000000"/>
+          <w:shd w:val="clear" w:color="auto" w:fill="FFFFFF"/>
+        </w:rPr>
+        <w:t>it is time duration in hour of task which is difference of start date and end date.</w:t>
+      </w:r>
+    </w:p>
+    <w:p>
+      <w:pPr>
+        <w:pStyle w:val="ListParagraph"/>
+        <w:numPr>
+          <w:ilvl w:val="0"/>
+          <w:numId w:val="7"/>
+        </w:numPr>
+        <w:rPr>
+          <w:rFonts w:cstheme="minorHAnsi"/>
+          <w:b/>
+          <w:bCs/>
+          <w:color w:val="000000"/>
+          <w:shd w:val="clear" w:color="auto" w:fill="FFFFFF"/>
+        </w:rPr>
+      </w:pPr>
+      <w:r>
+        <w:rPr>
+          <w:rFonts w:cstheme="minorHAnsi"/>
+          <w:b/>
+          <w:bCs/>
+          <w:color w:val="000000"/>
+          <w:shd w:val="clear" w:color="auto" w:fill="FFFFFF"/>
+        </w:rPr>
+        <w:t>score</w:t>
+      </w:r>
+      <w:r>
+        <w:rPr>
+          <w:rFonts w:cstheme="minorHAnsi"/>
+          <w:b/>
+          <w:bCs/>
+          <w:color w:val="000000"/>
+          <w:shd w:val="clear" w:color="auto" w:fill="FFFFFF"/>
+        </w:rPr>
+        <w:t xml:space="preserve">: </w:t>
+      </w:r>
+      <w:r>
+        <w:rPr>
+          <w:rFonts w:cstheme="minorHAnsi"/>
+          <w:b/>
+          <w:bCs/>
+          <w:color w:val="000000"/>
+          <w:shd w:val="clear" w:color="auto" w:fill="FFFFFF"/>
+        </w:rPr>
+        <w:t xml:space="preserve">-----?? </w:t>
+      </w:r>
+    </w:p>
+    <w:p>
+      <w:pPr>
+        <w:pStyle w:val="ListParagraph"/>
+        <w:numPr>
+          <w:ilvl w:val="0"/>
+          <w:numId w:val="7"/>
+        </w:numPr>
+        <w:rPr>
+          <w:rFonts w:cstheme="minorHAnsi"/>
+          <w:b/>
+          <w:bCs/>
+          <w:color w:val="000000"/>
+          <w:shd w:val="clear" w:color="auto" w:fill="FFFFFF"/>
+        </w:rPr>
+      </w:pPr>
+      <w:r>
+        <w:rPr>
+          <w:rFonts w:cstheme="minorHAnsi"/>
+          <w:b/>
+          <w:bCs/>
+          <w:color w:val="000000"/>
+          <w:shd w:val="clear" w:color="auto" w:fill="FFFFFF"/>
+        </w:rPr>
+        <w:t>latitude</w:t>
+      </w:r>
+      <w:r>
+        <w:rPr>
+          <w:rFonts w:cstheme="minorHAnsi"/>
+          <w:b/>
+          <w:bCs/>
+          <w:color w:val="000000"/>
+          <w:shd w:val="clear" w:color="auto" w:fill="FFFFFF"/>
+        </w:rPr>
+        <w:t xml:space="preserve">: </w:t>
+      </w:r>
+      <w:r>
+        <w:rPr>
+          <w:rFonts w:cstheme="minorHAnsi"/>
+          <w:b/>
+          <w:bCs/>
+          <w:color w:val="000000"/>
+          <w:shd w:val="clear" w:color="auto" w:fill="FFFFFF"/>
+        </w:rPr>
+        <w:t>----??</w:t>
+      </w:r>
+    </w:p>
+    <w:p>
+      <w:pPr>
+        <w:pStyle w:val="ListParagraph"/>
+        <w:numPr>
+          <w:ilvl w:val="0"/>
+          <w:numId w:val="7"/>
+        </w:numPr>
+        <w:rPr>
+          <w:rFonts w:cstheme="minorHAnsi"/>
+          <w:b/>
+          <w:bCs/>
+          <w:color w:val="000000"/>
+          <w:shd w:val="clear" w:color="auto" w:fill="FFFFFF"/>
+        </w:rPr>
+      </w:pPr>
+      <w:r>
+        <w:rPr>
+          <w:rFonts w:cstheme="minorHAnsi"/>
+          <w:b/>
+          <w:bCs/>
+          <w:color w:val="000000"/>
+          <w:shd w:val="clear" w:color="auto" w:fill="FFFFFF"/>
+        </w:rPr>
+        <w:t>longitude</w:t>
+      </w:r>
+      <w:r>
+        <w:rPr>
+          <w:rFonts w:cstheme="minorHAnsi"/>
+          <w:b/>
+          <w:bCs/>
+          <w:color w:val="000000"/>
+          <w:shd w:val="clear" w:color="auto" w:fill="FFFFFF"/>
+        </w:rPr>
+        <w:t xml:space="preserve">: </w:t>
+      </w:r>
+      <w:r>
+        <w:rPr>
+          <w:rFonts w:cstheme="minorHAnsi"/>
+          <w:b/>
+          <w:bCs/>
+          <w:color w:val="000000"/>
+          <w:shd w:val="clear" w:color="auto" w:fill="FFFFFF"/>
+        </w:rPr>
+        <w:t>----??</w:t>
+      </w:r>
+    </w:p>
+    <w:p>
+      <w:pPr>
+        <w:pStyle w:val="ListParagraph"/>
+        <w:numPr>
+          <w:ilvl w:val="0"/>
+          <w:numId w:val="7"/>
+        </w:numPr>
+        <w:rPr>
+          <w:rFonts w:cstheme="minorHAnsi"/>
+          <w:b/>
+          <w:bCs/>
+          <w:color w:val="000000"/>
+          <w:shd w:val="clear" w:color="auto" w:fill="FFFFFF"/>
+        </w:rPr>
+      </w:pPr>
+      <w:r>
+        <w:rPr>
+          <w:rFonts w:cstheme="minorHAnsi"/>
+          <w:b/>
+          <w:bCs/>
+          <w:color w:val="000000"/>
+          <w:shd w:val="clear" w:color="auto" w:fill="FFFFFF"/>
+        </w:rPr>
+        <w:t>analytics</w:t>
+      </w:r>
+      <w:r>
+        <w:rPr>
+          <w:rFonts w:cstheme="minorHAnsi"/>
+          <w:b/>
+          <w:bCs/>
+          <w:color w:val="000000"/>
+          <w:shd w:val="clear" w:color="auto" w:fill="FFFFFF"/>
+        </w:rPr>
+        <w:t xml:space="preserve">: </w:t>
+      </w:r>
+      <w:r>
+        <w:rPr>
+          <w:rFonts w:cstheme="minorHAnsi"/>
+          <w:b/>
+          <w:bCs/>
+          <w:color w:val="000000"/>
+          <w:shd w:val="clear" w:color="auto" w:fill="FFFFFF"/>
+        </w:rPr>
+        <w:t>----??</w:t>
+      </w:r>
+    </w:p>
+    <w:p>
+      <w:pPr>
+        <w:pStyle w:val="ListParagraph"/>
+        <w:numPr>
+          <w:ilvl w:val="0"/>
+          <w:numId w:val="7"/>
+        </w:numPr>
+        <w:rPr>
+          <w:rFonts w:cstheme="minorHAnsi"/>
+          <w:b/>
+          <w:bCs/>
+          <w:color w:val="000000"/>
+          <w:shd w:val="clear" w:color="auto" w:fill="FFFFFF"/>
+        </w:rPr>
+      </w:pPr>
+      <w:r>
+        <w:rPr>
+          <w:rFonts w:cstheme="minorHAnsi"/>
+          <w:b/>
+          <w:bCs/>
+          <w:color w:val="000000"/>
+          <w:shd w:val="clear" w:color="auto" w:fill="FFFFFF"/>
+        </w:rPr>
+        <w:t>call_rating</w:t>
+      </w:r>
+      <w:r>
+        <w:rPr>
+          <w:rFonts w:cstheme="minorHAnsi"/>
+          <w:b/>
+          <w:bCs/>
+          <w:color w:val="000000"/>
+          <w:shd w:val="clear" w:color="auto" w:fill="FFFFFF"/>
+        </w:rPr>
+        <w:t xml:space="preserve">: </w:t>
+      </w:r>
+      <w:r>
+        <w:rPr>
+          <w:rFonts w:cstheme="minorHAnsi"/>
+          <w:color w:val="000000"/>
+          <w:shd w:val="clear" w:color="auto" w:fill="FFFFFF"/>
+        </w:rPr>
+        <w:t>it is defined call rating of call.</w:t>
+      </w:r>
+    </w:p>
+    <w:p>
+      <w:pPr>
+        <w:pStyle w:val="ListParagraph"/>
+        <w:numPr>
+          <w:ilvl w:val="0"/>
+          <w:numId w:val="7"/>
+        </w:numPr>
+        <w:rPr>
+          <w:rFonts w:cstheme="minorHAnsi"/>
+          <w:b/>
+          <w:bCs/>
+          <w:color w:val="000000"/>
+          <w:shd w:val="clear" w:color="auto" w:fill="FFFFFF"/>
+        </w:rPr>
+      </w:pPr>
+      <w:r>
+        <w:rPr>
+          <w:rFonts w:cstheme="minorHAnsi"/>
+          <w:b/>
+          <w:bCs/>
+          <w:color w:val="000000"/>
+          <w:shd w:val="clear" w:color="auto" w:fill="FFFFFF"/>
+        </w:rPr>
+        <w:t>sales_contact_id</w:t>
+      </w:r>
+      <w:r>
+        <w:rPr>
+          <w:rFonts w:cstheme="minorHAnsi"/>
+          <w:b/>
+          <w:bCs/>
+          <w:color w:val="000000"/>
+          <w:shd w:val="clear" w:color="auto" w:fill="FFFFFF"/>
         </w:rPr>
         <w:t>:</w:t>
       </w:r>
       <w:r>
         <w:rPr>
-          <w:b/>
-          <w:bCs/>
-        </w:rPr>
+          <w:rFonts w:cstheme="minorHAnsi"/>
+          <w:color w:val="000000"/>
+          <w:shd w:val="clear" w:color="auto" w:fill="FFFFFF"/>
+        </w:rPr>
+        <w:t xml:space="preserve"> this id is mapped from sales_contact_person tables.</w:t>
+      </w:r>
+    </w:p>
+    <w:p>
+      <w:pPr>
+        <w:pStyle w:val="ListParagraph"/>
+        <w:numPr>
+          <w:ilvl w:val="0"/>
+          <w:numId w:val="7"/>
+        </w:numPr>
+        <w:rPr>
+          <w:rFonts w:cstheme="minorHAnsi"/>
+          <w:b/>
+          <w:bCs/>
+          <w:color w:val="000000"/>
+          <w:shd w:val="clear" w:color="auto" w:fill="FFFFFF"/>
+        </w:rPr>
+      </w:pPr>
+      <w:r>
+        <w:rPr>
+          <w:rFonts w:cstheme="minorHAnsi"/>
+          <w:b/>
+          <w:bCs/>
+          <w:color w:val="000000"/>
+          <w:shd w:val="clear" w:color="auto" w:fill="FFFFFF"/>
+        </w:rPr>
+        <w:t>pipeline_id</w:t>
+      </w:r>
+      <w:r>
+        <w:rPr>
+          <w:rFonts w:cstheme="minorHAnsi"/>
+          <w:b/>
+          <w:bCs/>
+          <w:color w:val="000000"/>
+          <w:shd w:val="clear" w:color="auto" w:fill="FFFFFF"/>
+        </w:rPr>
+        <w:t xml:space="preserve">: </w:t>
+      </w:r>
+      <w:r>
+        <w:rPr>
+          <w:rFonts w:cstheme="minorHAnsi"/>
+          <w:color w:val="000000"/>
+          <w:shd w:val="clear" w:color="auto" w:fill="FFFFFF"/>
+        </w:rPr>
+        <w:t>this id is mapped from pipeline table.</w:t>
+      </w:r>
+    </w:p>
+    <w:p>
+      <w:pPr>
+        <w:pStyle w:val="ListParagraph"/>
+        <w:numPr>
+          <w:ilvl w:val="0"/>
+          <w:numId w:val="7"/>
+        </w:numPr>
+        <w:rPr>
+          <w:rFonts w:cstheme="minorHAnsi"/>
+          <w:b/>
+          <w:bCs/>
+          <w:color w:val="000000"/>
+          <w:shd w:val="clear" w:color="auto" w:fill="FFFFFF"/>
+        </w:rPr>
+      </w:pPr>
+      <w:r>
+        <w:rPr>
+          <w:rFonts w:cstheme="minorHAnsi"/>
+          <w:b/>
+          <w:bCs/>
+          <w:color w:val="000000"/>
+          <w:shd w:val="clear" w:color="auto" w:fill="FFFFFF"/>
+        </w:rPr>
+        <w:t>stage_id</w:t>
+      </w:r>
+      <w:r>
+        <w:rPr>
+          <w:rFonts w:cstheme="minorHAnsi"/>
+          <w:b/>
+          <w:bCs/>
+          <w:color w:val="000000"/>
+          <w:shd w:val="clear" w:color="auto" w:fill="FFFFFF"/>
+        </w:rPr>
+        <w:t xml:space="preserve">: </w:t>
+      </w:r>
+      <w:r>
+        <w:rPr>
+          <w:rFonts w:cstheme="minorHAnsi"/>
+          <w:color w:val="000000"/>
+          <w:shd w:val="clear" w:color="auto" w:fill="FFFFFF"/>
+        </w:rPr>
+        <w:t>this id is mapped from stage_task table.</w:t>
+      </w:r>
+    </w:p>
+    <w:p>
+      <w:pPr>
+        <w:pStyle w:val="ListParagraph"/>
+        <w:numPr>
+          <w:ilvl w:val="0"/>
+          <w:numId w:val="7"/>
+        </w:numPr>
+        <w:rPr>
+          <w:rFonts w:cstheme="minorHAnsi"/>
+          <w:b/>
+          <w:bCs/>
+          <w:color w:val="000000"/>
+          <w:shd w:val="clear" w:color="auto" w:fill="FFFFFF"/>
+        </w:rPr>
+      </w:pPr>
+      <w:r>
+        <w:rPr>
+          <w:rFonts w:cstheme="minorHAnsi"/>
+          <w:b/>
+          <w:bCs/>
+          <w:color w:val="000000"/>
+          <w:shd w:val="clear" w:color="auto" w:fill="FFFFFF"/>
+        </w:rPr>
+        <w:t>voice_quality</w:t>
+      </w:r>
+      <w:r>
+        <w:rPr>
+          <w:rFonts w:cstheme="minorHAnsi"/>
+          <w:b/>
+          <w:bCs/>
+          <w:color w:val="000000"/>
+          <w:shd w:val="clear" w:color="auto" w:fill="FFFFFF"/>
+        </w:rPr>
+        <w:t>------------?</w:t>
+      </w:r>
+    </w:p>
+    <w:p>
+      <w:pPr>
+        <w:pStyle w:val="ListParagraph"/>
+        <w:numPr>
+          <w:ilvl w:val="0"/>
+          <w:numId w:val="7"/>
+        </w:numPr>
+        <w:rPr>
+          <w:rFonts w:cstheme="minorHAnsi"/>
+          <w:b/>
+          <w:bCs/>
+          <w:color w:val="000000"/>
+          <w:shd w:val="clear" w:color="auto" w:fill="FFFFFF"/>
+        </w:rPr>
+      </w:pPr>
+      <w:r>
+        <w:rPr>
+          <w:rFonts w:cstheme="minorHAnsi"/>
+          <w:b/>
+          <w:bCs/>
+          <w:color w:val="000000"/>
+          <w:shd w:val="clear" w:color="auto" w:fill="FFFFFF"/>
+        </w:rPr>
+        <w:t>talk_ratio</w:t>
+      </w:r>
+      <w:r>
+        <w:rPr>
+          <w:rFonts w:cstheme="minorHAnsi"/>
+          <w:b/>
+          <w:bCs/>
+          <w:color w:val="000000"/>
+          <w:shd w:val="clear" w:color="auto" w:fill="FFFFFF"/>
+        </w:rPr>
+        <w:t xml:space="preserve">: </w:t>
+      </w:r>
+      <w:r>
+        <w:rPr>
+          <w:rFonts w:cstheme="minorHAnsi"/>
+          <w:color w:val="000000"/>
+          <w:shd w:val="clear" w:color="auto" w:fill="FFFFFF"/>
+        </w:rPr>
+        <w:t>it is defined of ratio of talk(calling).</w:t>
+      </w:r>
+    </w:p>
+    <w:p>
+      <w:pPr>
+        <w:pStyle w:val="ListParagraph"/>
+        <w:numPr>
+          <w:ilvl w:val="0"/>
+          <w:numId w:val="7"/>
+        </w:numPr>
+        <w:rPr>
+          <w:rFonts w:cstheme="minorHAnsi"/>
+          <w:b/>
+          <w:bCs/>
+          <w:color w:val="000000"/>
+          <w:shd w:val="clear" w:color="auto" w:fill="FFFFFF"/>
+        </w:rPr>
+      </w:pPr>
+      <w:r>
+        <w:rPr>
+          <w:rFonts w:cstheme="minorHAnsi"/>
+          <w:b/>
+          <w:bCs/>
+          <w:color w:val="000000"/>
+          <w:shd w:val="clear" w:color="auto" w:fill="FFFFFF"/>
+        </w:rPr>
+        <w:t>S</w:t>
+      </w:r>
+      <w:r>
+        <w:rPr>
+          <w:rFonts w:cstheme="minorHAnsi"/>
+          <w:b/>
+          <w:bCs/>
+          <w:color w:val="000000"/>
+          <w:shd w:val="clear" w:color="auto" w:fill="FFFFFF"/>
+        </w:rPr>
+        <w:t>entimen</w:t>
+      </w:r>
+      <w:r>
+        <w:rPr>
+          <w:rFonts w:cstheme="minorHAnsi"/>
+          <w:b/>
+          <w:bCs/>
+          <w:color w:val="000000"/>
+          <w:shd w:val="clear" w:color="auto" w:fill="FFFFFF"/>
+        </w:rPr>
+        <w:t>: ----????</w:t>
+      </w:r>
+    </w:p>
+    <w:p>
+      <w:pPr>
+        <w:pStyle w:val="ListParagraph"/>
+        <w:numPr>
+          <w:ilvl w:val="0"/>
+          <w:numId w:val="7"/>
+        </w:numPr>
+        <w:rPr>
+          <w:rFonts w:cstheme="minorHAnsi"/>
+          <w:b/>
+          <w:bCs/>
+          <w:color w:val="000000"/>
+          <w:shd w:val="clear" w:color="auto" w:fill="FFFFFF"/>
+        </w:rPr>
+      </w:pPr>
+      <w:r>
+        <w:rPr>
+          <w:rFonts w:cstheme="minorHAnsi"/>
+          <w:b/>
+          <w:bCs/>
+          <w:color w:val="000000"/>
+          <w:shd w:val="clear" w:color="auto" w:fill="FFFFFF"/>
+        </w:rPr>
+        <w:t>special_score</w:t>
+      </w:r>
+      <w:r>
+        <w:rPr>
+          <w:rFonts w:cstheme="minorHAnsi"/>
+          <w:b/>
+          <w:bCs/>
+          <w:color w:val="000000"/>
+          <w:shd w:val="clear" w:color="auto" w:fill="FFFFFF"/>
+        </w:rPr>
+        <w:t>: -------??</w:t>
+      </w:r>
+    </w:p>
+    <w:p>
+      <w:pPr>
+        <w:pStyle w:val="ListParagraph"/>
+        <w:numPr>
+          <w:ilvl w:val="0"/>
+          <w:numId w:val="7"/>
+        </w:numPr>
+        <w:rPr>
+          <w:rFonts w:cstheme="minorHAnsi"/>
+          <w:b/>
+          <w:bCs/>
+          <w:color w:val="000000"/>
+          <w:shd w:val="clear" w:color="auto" w:fill="FFFFFF"/>
+        </w:rPr>
+      </w:pPr>
+      <w:r>
+        <w:rPr>
+          <w:rFonts w:cstheme="minorHAnsi"/>
+          <w:b/>
+          <w:bCs/>
+          <w:color w:val="000000"/>
+          <w:shd w:val="clear" w:color="auto" w:fill="FFFFFF"/>
+        </w:rPr>
+        <w:t>d</w:t>
+      </w:r>
+      <w:r>
+        <w:rPr>
+          <w:rFonts w:cstheme="minorHAnsi"/>
+          <w:b/>
+          <w:bCs/>
+          <w:color w:val="000000"/>
+          <w:shd w:val="clear" w:color="auto" w:fill="FFFFFF"/>
+        </w:rPr>
+        <w:t>isposition</w:t>
+      </w:r>
+      <w:r>
+        <w:rPr>
+          <w:rFonts w:cstheme="minorHAnsi"/>
+          <w:b/>
+          <w:bCs/>
+          <w:color w:val="000000"/>
+          <w:shd w:val="clear" w:color="auto" w:fill="FFFFFF"/>
+        </w:rPr>
+        <w:t>:</w:t>
+      </w:r>
+      <w:r>
+        <w:rPr>
+          <w:rFonts w:cstheme="minorHAnsi"/>
+          <w:color w:val="000000"/>
+          <w:shd w:val="clear" w:color="auto" w:fill="FFFFFF"/>
+        </w:rPr>
+        <w:t xml:space="preserve"> it is define disposition of task such as (</w:t>
+      </w:r>
+      <w:r>
+        <w:rPr>
+          <w:rFonts w:cstheme="minorHAnsi"/>
+          <w:color w:val="000000"/>
+          <w:shd w:val="clear" w:color="auto" w:fill="FFFFFF"/>
+        </w:rPr>
+        <w:t>NotDisposed</w:t>
+      </w:r>
+      <w:r>
+        <w:rPr>
+          <w:rFonts w:cstheme="minorHAnsi"/>
+          <w:color w:val="000000"/>
+          <w:shd w:val="clear" w:color="auto" w:fill="FFFFFF"/>
+        </w:rPr>
+        <w:t>,</w:t>
+      </w:r>
+      <w:r>
         <w:t xml:space="preserve"> </w:t>
       </w:r>
       <w:r>
-        <w:t>it is defined gender of user who is male or female.</w:t>
-      </w:r>
-    </w:p>
-    <w:p>
-      <w:pPr>
-        <w:pStyle w:val="ListParagraph"/>
-        <w:numPr>
-          <w:ilvl w:val="0"/>
-          <w:numId w:val="4"/>
-        </w:numPr>
-        <w:rPr>
-          <w:b/>
-          <w:bCs/>
-        </w:rPr>
-      </w:pPr>
-      <w:r>
-        <w:rPr>
-          <w:b/>
-          <w:bCs/>
-        </w:rPr>
-        <w:t>profile_image</w:t>
-      </w:r>
-      <w:r>
-        <w:rPr>
-          <w:b/>
-          <w:bCs/>
-        </w:rPr>
-        <w:t>:</w:t>
-      </w:r>
-      <w:r>
-        <w:rPr>
-          <w:b/>
-          <w:bCs/>
-        </w:rPr>
+        <w:rPr>
+          <w:rFonts w:cstheme="minorHAnsi"/>
+          <w:color w:val="000000"/>
+          <w:shd w:val="clear" w:color="auto" w:fill="FFFFFF"/>
+        </w:rPr>
+        <w:t>NoResponse</w:t>
+      </w:r>
+      <w:r>
+        <w:rPr>
+          <w:rFonts w:cstheme="minorHAnsi"/>
+          <w:color w:val="000000"/>
+          <w:shd w:val="clear" w:color="auto" w:fill="FFFFFF"/>
+        </w:rPr>
+        <w:t>,</w:t>
+      </w:r>
+      <w:r>
         <w:t xml:space="preserve"> </w:t>
       </w:r>
       <w:r>
-        <w:t>it have URL(link) of image.</w:t>
-      </w:r>
-    </w:p>
-    <w:p>
-      <w:pPr>
-        <w:pStyle w:val="ListParagraph"/>
-        <w:numPr>
-          <w:ilvl w:val="0"/>
-          <w:numId w:val="4"/>
-        </w:numPr>
-        <w:rPr>
-          <w:b/>
-          <w:bCs/>
-        </w:rPr>
-      </w:pPr>
-      <w:r>
-        <w:rPr>
-          <w:b/>
-          <w:bCs/>
-        </w:rPr>
-        <w:t>user_id</w:t>
-      </w:r>
-      <w:r>
-        <w:rPr>
-          <w:b/>
-          <w:bCs/>
-        </w:rPr>
-        <w:t>:</w:t>
-      </w:r>
-      <w:r>
-        <w:t xml:space="preserve"> it is mapped from istar_user.</w:t>
-      </w:r>
-    </w:p>
-    <w:p>
-      <w:pPr>
-        <w:pStyle w:val="ListParagraph"/>
-        <w:numPr>
-          <w:ilvl w:val="0"/>
-          <w:numId w:val="4"/>
-        </w:numPr>
-        <w:rPr>
-          <w:b/>
-          <w:bCs/>
-        </w:rPr>
-      </w:pPr>
-      <w:r>
-        <w:rPr>
-          <w:b/>
-          <w:bCs/>
-        </w:rPr>
-        <w:t>aadhar_no</w:t>
-      </w:r>
-      <w:r>
-        <w:rPr>
-          <w:b/>
-          <w:bCs/>
-        </w:rPr>
-        <w:t>:</w:t>
-      </w:r>
-    </w:p>
-    <w:p>
-      <w:pPr>
-        <w:pStyle w:val="ListParagraph"/>
-        <w:numPr>
-          <w:ilvl w:val="0"/>
-          <w:numId w:val="4"/>
-        </w:numPr>
-        <w:rPr>
-          <w:b/>
-          <w:bCs/>
-        </w:rPr>
-      </w:pPr>
-      <w:r>
-        <w:rPr>
-          <w:b/>
-          <w:bCs/>
-        </w:rPr>
-        <w:t>father_name</w:t>
-      </w:r>
-      <w:r>
-        <w:rPr>
-          <w:b/>
-          <w:bCs/>
-        </w:rPr>
-        <w:t>:</w:t>
-      </w:r>
-    </w:p>
-    <w:p>
-      <w:pPr>
-        <w:pStyle w:val="ListParagraph"/>
-        <w:numPr>
-          <w:ilvl w:val="0"/>
-          <w:numId w:val="4"/>
-        </w:numPr>
-        <w:rPr>
-          <w:b/>
-          <w:bCs/>
-        </w:rPr>
-      </w:pPr>
-      <w:r>
-        <w:rPr>
-          <w:b/>
-          <w:bCs/>
-        </w:rPr>
-        <w:t>mother_name</w:t>
-      </w:r>
-      <w:r>
-        <w:rPr>
-          <w:b/>
-          <w:bCs/>
-        </w:rPr>
-        <w:t>:</w:t>
-      </w:r>
-    </w:p>
-    <w:p>
-      <w:pPr>
-        <w:pStyle w:val="ListParagraph"/>
-        <w:numPr>
-          <w:ilvl w:val="0"/>
-          <w:numId w:val="4"/>
-        </w:numPr>
-        <w:rPr>
-          <w:b/>
-          <w:bCs/>
-        </w:rPr>
-      </w:pPr>
-      <w:r>
-        <w:rPr>
-          <w:b/>
-          <w:bCs/>
-        </w:rPr>
-        <w:t>user_category</w:t>
-      </w:r>
-      <w:r>
-        <w:rPr>
-          <w:b/>
-          <w:bCs/>
-        </w:rPr>
-        <w:t>:</w:t>
-      </w:r>
-    </w:p>
-    <w:p>
-      <w:pPr>
-        <w:pStyle w:val="ListParagraph"/>
-        <w:numPr>
-          <w:ilvl w:val="0"/>
-          <w:numId w:val="4"/>
-        </w:numPr>
-        <w:rPr>
-          <w:b/>
-          <w:bCs/>
-        </w:rPr>
-      </w:pPr>
-      <w:r>
-        <w:rPr>
-          <w:b/>
-          <w:bCs/>
-        </w:rPr>
-        <w:t>religion</w:t>
-      </w:r>
-      <w:r>
-        <w:rPr>
-          <w:b/>
-          <w:bCs/>
-        </w:rPr>
-        <w:t>:</w:t>
-      </w:r>
-    </w:p>
-    <w:p>
-      <w:pPr>
-        <w:pStyle w:val="ListParagraph"/>
-        <w:numPr>
-          <w:ilvl w:val="0"/>
-          <w:numId w:val="4"/>
-        </w:numPr>
-        <w:rPr>
-          <w:b/>
-          <w:bCs/>
-        </w:rPr>
-      </w:pPr>
-      <w:r>
-        <w:rPr>
-          <w:b/>
-          <w:bCs/>
-        </w:rPr>
-        <w:t>caste_category</w:t>
-      </w:r>
-      <w:r>
-        <w:rPr>
-          <w:b/>
-          <w:bCs/>
-        </w:rPr>
-        <w:t>:</w:t>
-      </w:r>
-    </w:p>
-    <w:p>
-      <w:pPr>
-        <w:pStyle w:val="ListParagraph"/>
-        <w:numPr>
-          <w:ilvl w:val="0"/>
-          <w:numId w:val="4"/>
-        </w:numPr>
-        <w:rPr>
-          <w:b/>
-          <w:bCs/>
-        </w:rPr>
-      </w:pPr>
-      <w:r>
-        <w:rPr>
-          <w:b/>
-          <w:bCs/>
-        </w:rPr>
-        <w:t>place_of_birth</w:t>
-      </w:r>
-      <w:r>
-        <w:rPr>
-          <w:b/>
-          <w:bCs/>
-        </w:rPr>
-        <w:t>:</w:t>
-      </w:r>
-    </w:p>
-    <w:p>
-      <w:pPr>
-        <w:pStyle w:val="ListParagraph"/>
-        <w:numPr>
-          <w:ilvl w:val="0"/>
-          <w:numId w:val="4"/>
-        </w:numPr>
-        <w:rPr>
-          <w:b/>
-          <w:bCs/>
-        </w:rPr>
-      </w:pPr>
-      <w:r>
-        <w:rPr>
-          <w:b/>
-          <w:bCs/>
-        </w:rPr>
-        <w:t>twilio_number</w:t>
-      </w:r>
-      <w:r>
-        <w:rPr>
-          <w:b/>
-          <w:bCs/>
-        </w:rPr>
-        <w:t>:</w:t>
+        <w:rPr>
+          <w:rFonts w:cstheme="minorHAnsi"/>
+          <w:color w:val="000000"/>
+          <w:shd w:val="clear" w:color="auto" w:fill="FFFFFF"/>
+        </w:rPr>
+        <w:t>CallAnswered</w:t>
+      </w:r>
+      <w:r>
+        <w:rPr>
+          <w:rFonts w:cstheme="minorHAnsi"/>
+          <w:color w:val="000000"/>
+          <w:shd w:val="clear" w:color="auto" w:fill="FFFFFF"/>
+        </w:rPr>
+        <w:t>,</w:t>
+      </w:r>
+      <w:r>
+        <w:t xml:space="preserve"> </w:t>
+      </w:r>
+      <w:r>
+        <w:rPr>
+          <w:rFonts w:cstheme="minorHAnsi"/>
+          <w:color w:val="000000"/>
+          <w:shd w:val="clear" w:color="auto" w:fill="FFFFFF"/>
+        </w:rPr>
+        <w:t>Dropped</w:t>
+      </w:r>
+      <w:r>
+        <w:rPr>
+          <w:rFonts w:cstheme="minorHAnsi"/>
+          <w:color w:val="000000"/>
+          <w:shd w:val="clear" w:color="auto" w:fill="FFFFFF"/>
+        </w:rPr>
+        <w:t>,</w:t>
+      </w:r>
+      <w:r>
+        <w:t xml:space="preserve"> </w:t>
+      </w:r>
+      <w:r>
+        <w:rPr>
+          <w:rFonts w:cstheme="minorHAnsi"/>
+          <w:color w:val="000000"/>
+          <w:shd w:val="clear" w:color="auto" w:fill="FFFFFF"/>
+        </w:rPr>
+        <w:t>VoiceMail</w:t>
+      </w:r>
+      <w:r>
+        <w:rPr>
+          <w:rFonts w:cstheme="minorHAnsi"/>
+          <w:color w:val="000000"/>
+          <w:shd w:val="clear" w:color="auto" w:fill="FFFFFF"/>
+        </w:rPr>
+        <w:t>,</w:t>
+      </w:r>
+      <w:r>
+        <w:t xml:space="preserve"> </w:t>
+      </w:r>
+      <w:r>
+        <w:rPr>
+          <w:rFonts w:cstheme="minorHAnsi"/>
+          <w:color w:val="000000"/>
+          <w:shd w:val="clear" w:color="auto" w:fill="FFFFFF"/>
+        </w:rPr>
+        <w:t>WrongNumber</w:t>
+      </w:r>
+      <w:r>
+        <w:rPr>
+          <w:rFonts w:cstheme="minorHAnsi"/>
+          <w:color w:val="000000"/>
+          <w:shd w:val="clear" w:color="auto" w:fill="FFFFFF"/>
+        </w:rPr>
+        <w:t>).</w:t>
+      </w:r>
+    </w:p>
+    <w:p>
+      <w:pPr>
+        <w:pStyle w:val="ListParagraph"/>
+        <w:numPr>
+          <w:ilvl w:val="0"/>
+          <w:numId w:val="7"/>
+        </w:numPr>
+        <w:rPr>
+          <w:rFonts w:cstheme="minorHAnsi"/>
+          <w:b/>
+          <w:bCs/>
+          <w:color w:val="000000"/>
+          <w:shd w:val="clear" w:color="auto" w:fill="FFFFFF"/>
+        </w:rPr>
+      </w:pPr>
+      <w:r>
+        <w:rPr>
+          <w:rFonts w:cstheme="minorHAnsi"/>
+          <w:b/>
+          <w:bCs/>
+          <w:color w:val="000000"/>
+          <w:shd w:val="clear" w:color="auto" w:fill="FFFFFF"/>
+        </w:rPr>
+        <w:t>c</w:t>
+      </w:r>
+      <w:r>
+        <w:rPr>
+          <w:rFonts w:cstheme="minorHAnsi"/>
+          <w:b/>
+          <w:bCs/>
+          <w:color w:val="000000"/>
+          <w:shd w:val="clear" w:color="auto" w:fill="FFFFFF"/>
+        </w:rPr>
+        <w:t>allsid</w:t>
+      </w:r>
+      <w:r>
+        <w:rPr>
+          <w:rFonts w:cstheme="minorHAnsi"/>
+          <w:b/>
+          <w:bCs/>
+          <w:color w:val="000000"/>
+          <w:shd w:val="clear" w:color="auto" w:fill="FFFFFF"/>
+        </w:rPr>
+        <w:t>: -----??</w:t>
+      </w:r>
+    </w:p>
+    <w:p>
+      <w:pPr>
+        <w:pStyle w:val="ListParagraph"/>
+        <w:numPr>
+          <w:ilvl w:val="0"/>
+          <w:numId w:val="7"/>
+        </w:numPr>
+        <w:rPr>
+          <w:rFonts w:cstheme="minorHAnsi"/>
+          <w:b/>
+          <w:bCs/>
+          <w:color w:val="000000"/>
+          <w:shd w:val="clear" w:color="auto" w:fill="FFFFFF"/>
+        </w:rPr>
+      </w:pPr>
+      <w:r>
+        <w:rPr>
+          <w:rFonts w:cstheme="minorHAnsi"/>
+          <w:b/>
+          <w:bCs/>
+          <w:color w:val="000000"/>
+          <w:shd w:val="clear" w:color="auto" w:fill="FFFFFF"/>
+        </w:rPr>
+        <w:t>direction</w:t>
+      </w:r>
+      <w:r>
+        <w:rPr>
+          <w:rFonts w:cstheme="minorHAnsi"/>
+          <w:b/>
+          <w:bCs/>
+          <w:color w:val="000000"/>
+          <w:shd w:val="clear" w:color="auto" w:fill="FFFFFF"/>
+        </w:rPr>
+        <w:t xml:space="preserve">: </w:t>
+      </w:r>
+      <w:r>
+        <w:rPr>
+          <w:rFonts w:cstheme="minorHAnsi"/>
+          <w:b/>
+          <w:bCs/>
+          <w:color w:val="000000"/>
+          <w:shd w:val="clear" w:color="auto" w:fill="FFFFFF"/>
+        </w:rPr>
+        <w:t>-----???</w:t>
+      </w:r>
+    </w:p>
+    <w:p>
+      <w:pPr>
+        <w:pStyle w:val="ListParagraph"/>
+        <w:numPr>
+          <w:ilvl w:val="0"/>
+          <w:numId w:val="7"/>
+        </w:numPr>
+        <w:rPr>
+          <w:rFonts w:cstheme="minorHAnsi"/>
+          <w:b/>
+          <w:bCs/>
+          <w:color w:val="000000"/>
+          <w:shd w:val="clear" w:color="auto" w:fill="FFFFFF"/>
+        </w:rPr>
+      </w:pPr>
+      <w:r>
+        <w:rPr>
+          <w:rFonts w:cstheme="minorHAnsi"/>
+          <w:b/>
+          <w:bCs/>
+          <w:color w:val="000000"/>
+          <w:shd w:val="clear" w:color="auto" w:fill="FFFFFF"/>
+        </w:rPr>
+        <w:t>c</w:t>
+      </w:r>
+      <w:r>
+        <w:rPr>
+          <w:rFonts w:cstheme="minorHAnsi"/>
+          <w:b/>
+          <w:bCs/>
+          <w:color w:val="000000"/>
+          <w:shd w:val="clear" w:color="auto" w:fill="FFFFFF"/>
+        </w:rPr>
+        <w:t>ost</w:t>
+      </w:r>
+      <w:r>
+        <w:rPr>
+          <w:rFonts w:cstheme="minorHAnsi"/>
+          <w:b/>
+          <w:bCs/>
+          <w:color w:val="000000"/>
+          <w:shd w:val="clear" w:color="auto" w:fill="FFFFFF"/>
+        </w:rPr>
+        <w:t>: ------???</w:t>
+      </w:r>
+    </w:p>
+    <w:p>
+      <w:pPr>
+        <w:pStyle w:val="ListParagraph"/>
+        <w:numPr>
+          <w:ilvl w:val="0"/>
+          <w:numId w:val="7"/>
+        </w:numPr>
+        <w:rPr>
+          <w:rFonts w:cstheme="minorHAnsi"/>
+          <w:b/>
+          <w:bCs/>
+          <w:color w:val="000000"/>
+          <w:shd w:val="clear" w:color="auto" w:fill="FFFFFF"/>
+        </w:rPr>
+      </w:pPr>
+      <w:r>
+        <w:rPr>
+          <w:rFonts w:cstheme="minorHAnsi"/>
+          <w:b/>
+          <w:bCs/>
+          <w:color w:val="000000"/>
+          <w:shd w:val="clear" w:color="auto" w:fill="FFFFFF"/>
+        </w:rPr>
+        <w:t>agent_amplitude</w:t>
+      </w:r>
+      <w:r>
+        <w:rPr>
+          <w:rFonts w:cstheme="minorHAnsi"/>
+          <w:b/>
+          <w:bCs/>
+          <w:color w:val="000000"/>
+          <w:shd w:val="clear" w:color="auto" w:fill="FFFFFF"/>
+        </w:rPr>
+        <w:t>:----???</w:t>
+      </w:r>
+    </w:p>
+    <w:p>
+      <w:pPr>
+        <w:pStyle w:val="ListParagraph"/>
+        <w:numPr>
+          <w:ilvl w:val="0"/>
+          <w:numId w:val="7"/>
+        </w:numPr>
+        <w:rPr>
+          <w:rFonts w:cstheme="minorHAnsi"/>
+          <w:b/>
+          <w:bCs/>
+          <w:color w:val="000000"/>
+          <w:shd w:val="clear" w:color="auto" w:fill="FFFFFF"/>
+        </w:rPr>
+      </w:pPr>
+      <w:r>
+        <w:rPr>
+          <w:rFonts w:cstheme="minorHAnsi"/>
+          <w:b/>
+          <w:bCs/>
+          <w:color w:val="000000"/>
+          <w:shd w:val="clear" w:color="auto" w:fill="FFFFFF"/>
+        </w:rPr>
+        <w:t>customer_amplitude</w:t>
+      </w:r>
+      <w:r>
+        <w:rPr>
+          <w:rFonts w:cstheme="minorHAnsi"/>
+          <w:b/>
+          <w:bCs/>
+          <w:color w:val="000000"/>
+          <w:shd w:val="clear" w:color="auto" w:fill="FFFFFF"/>
+        </w:rPr>
+        <w:t>: -----??</w:t>
+      </w:r>
+    </w:p>
+    <w:p>
+      <w:pPr>
+        <w:pStyle w:val="ListParagraph"/>
+        <w:numPr>
+          <w:ilvl w:val="0"/>
+          <w:numId w:val="7"/>
+        </w:numPr>
+        <w:rPr>
+          <w:rFonts w:cstheme="minorHAnsi"/>
+          <w:b/>
+          <w:bCs/>
+          <w:color w:val="000000"/>
+          <w:shd w:val="clear" w:color="auto" w:fill="FFFFFF"/>
+        </w:rPr>
+      </w:pPr>
+      <w:r>
+        <w:rPr>
+          <w:rFonts w:cstheme="minorHAnsi"/>
+          <w:b/>
+          <w:bCs/>
+          <w:color w:val="000000"/>
+          <w:shd w:val="clear" w:color="auto" w:fill="FFFFFF"/>
+        </w:rPr>
+        <w:t>audio_url</w:t>
+      </w:r>
+      <w:r>
+        <w:rPr>
+          <w:rFonts w:cstheme="minorHAnsi"/>
+          <w:b/>
+          <w:bCs/>
+          <w:color w:val="000000"/>
+          <w:shd w:val="clear" w:color="auto" w:fill="FFFFFF"/>
+        </w:rPr>
+        <w:t xml:space="preserve">: </w:t>
+      </w:r>
+      <w:r>
+        <w:rPr>
+          <w:rFonts w:cstheme="minorHAnsi"/>
+          <w:color w:val="000000"/>
+          <w:shd w:val="clear" w:color="auto" w:fill="FFFFFF"/>
+        </w:rPr>
+        <w:t>it is url (link) of audio of task.</w:t>
       </w:r>
       <w:bookmarkStart w:id="0" w:name="_GoBack"/>
       <w:bookmarkEnd w:id="0"/>
     </w:p>
     <w:p>
       <w:pPr>
-        <w:pStyle w:val="ListParagraph"/>
-        <w:numPr>
-          <w:ilvl w:val="0"/>
-          <w:numId w:val="4"/>
-        </w:numPr>
-        <w:rPr>
-          <w:b/>
-          <w:bCs/>
-        </w:rPr>
-      </w:pPr>
-      <w:r>
-        <w:rPr>
-          <w:b/>
-          <w:bCs/>
-        </w:rPr>
-        <w:t>sip_username</w:t>
-      </w:r>
-      <w:r>
-        <w:rPr>
-          <w:b/>
-          <w:bCs/>
-        </w:rPr>
-        <w:t>:</w:t>
-      </w:r>
-    </w:p>
-    <w:p>
-      <w:pPr>
-        <w:rPr>
-          <w:rFonts w:cstheme="minorHAnsi"/>
-        </w:rPr>
-      </w:pPr>
-    </w:p>
-    <w:p>
-      <w:pPr>
-        <w:rPr>
-          <w:rFonts w:cstheme="minorHAnsi"/>
-        </w:rPr>
-      </w:pPr>
-    </w:p>
-    <w:p>
-      <w:pPr>
-        <w:rPr>
-          <w:rFonts w:cstheme="minorHAnsi"/>
+        <w:rPr>
+          <w:rFonts w:cstheme="minorHAnsi"/>
+          <w:color w:val="000000"/>
+          <w:shd w:val="clear" w:color="auto" w:fill="FFFFFF"/>
+        </w:rPr>
+      </w:pPr>
+    </w:p>
+    <w:p>
+      <w:pPr>
+        <w:rPr>
+          <w:rFonts w:cstheme="minorHAnsi"/>
+          <w:color w:val="000000"/>
+          <w:shd w:val="clear" w:color="auto" w:fill="FFFFFF"/>
+        </w:rPr>
+      </w:pPr>
+      <w:r>
+        <w:rPr>
+          <w:rFonts w:cstheme="minorHAnsi"/>
+          <w:color w:val="000000"/>
+          <w:shd w:val="clear" w:color="auto" w:fill="FFFFFF"/>
+        </w:rPr>
+        <w:t xml:space="preserve">              </w:t>
+      </w:r>
+    </w:p>
+    <w:p>
+      <w:pPr>
+        <w:rPr>
+          <w:rFonts w:cstheme="minorHAnsi"/>
+        </w:rPr>
+      </w:pPr>
+    </w:p>
+    <w:p>
+      <w:pPr>
+        <w:rPr>
+          <w:rFonts w:cstheme="minorHAnsi"/>
+          <w:color w:val="000000"/>
+          <w:shd w:val="clear" w:color="auto" w:fill="FFFFFF"/>
+        </w:rPr>
+      </w:pPr>
+    </w:p>
+    <w:p>
+      <w:pPr>
+        <w:rPr>
+          <w:rFonts w:cstheme="minorHAnsi"/>
+          <w:b/>
+          <w:bCs/>
         </w:rPr>
       </w:pPr>
     </w:p>
@@ -1810,6 +4686,119 @@
     </w:lvl>
   </w:abstractNum>
   <w:abstractNum w:abstractNumId="1" w15:restartNumberingAfterBreak="0">
+    <w:nsid w:val="298F13CC"/>
+    <w:multiLevelType w:val="hybridMultilevel"/>
+    <w:tmpl w:val="50261D34"/>
+    <w:lvl w:ilvl="0" w:tplc="04090001">
+      <w:start w:val="1"/>
+      <w:numFmt w:val="bullet"/>
+      <w:lvlText w:val=""/>
+      <w:lvlJc w:val="left"/>
+      <w:pPr>
+        <w:ind w:left="720" w:hanging="360"/>
+      </w:pPr>
+      <w:rPr>
+        <w:rFonts w:ascii="Symbol" w:hAnsi="Symbol" w:hint="default"/>
+      </w:rPr>
+    </w:lvl>
+    <w:lvl w:ilvl="1" w:tplc="04090003" w:tentative="1">
+      <w:start w:val="1"/>
+      <w:numFmt w:val="bullet"/>
+      <w:lvlText w:val="o"/>
+      <w:lvlJc w:val="left"/>
+      <w:pPr>
+        <w:ind w:left="1440" w:hanging="360"/>
+      </w:pPr>
+      <w:rPr>
+        <w:rFonts w:ascii="Courier New" w:hAnsi="Courier New" w:cs="Courier New" w:hint="default"/>
+      </w:rPr>
+    </w:lvl>
+    <w:lvl w:ilvl="2" w:tplc="04090005" w:tentative="1">
+      <w:start w:val="1"/>
+      <w:numFmt w:val="bullet"/>
+      <w:lvlText w:val=""/>
+      <w:lvlJc w:val="left"/>
+      <w:pPr>
+        <w:ind w:left="2160" w:hanging="360"/>
+      </w:pPr>
+      <w:rPr>
+        <w:rFonts w:ascii="Wingdings" w:hAnsi="Wingdings" w:hint="default"/>
+      </w:rPr>
+    </w:lvl>
+    <w:lvl w:ilvl="3" w:tplc="04090001" w:tentative="1">
+      <w:start w:val="1"/>
+      <w:numFmt w:val="bullet"/>
+      <w:lvlText w:val=""/>
+      <w:lvlJc w:val="left"/>
+      <w:pPr>
+        <w:ind w:left="2880" w:hanging="360"/>
+      </w:pPr>
+      <w:rPr>
+        <w:rFonts w:ascii="Symbol" w:hAnsi="Symbol" w:hint="default"/>
+      </w:rPr>
+    </w:lvl>
+    <w:lvl w:ilvl="4" w:tplc="04090003" w:tentative="1">
+      <w:start w:val="1"/>
+      <w:numFmt w:val="bullet"/>
+      <w:lvlText w:val="o"/>
+      <w:lvlJc w:val="left"/>
+      <w:pPr>
+        <w:ind w:left="3600" w:hanging="360"/>
+      </w:pPr>
+      <w:rPr>
+        <w:rFonts w:ascii="Courier New" w:hAnsi="Courier New" w:cs="Courier New" w:hint="default"/>
+      </w:rPr>
+    </w:lvl>
+    <w:lvl w:ilvl="5" w:tplc="04090005" w:tentative="1">
+      <w:start w:val="1"/>
+      <w:numFmt w:val="bullet"/>
+      <w:lvlText w:val=""/>
+      <w:lvlJc w:val="left"/>
+      <w:pPr>
+        <w:ind w:left="4320" w:hanging="360"/>
+      </w:pPr>
+      <w:rPr>
+        <w:rFonts w:ascii="Wingdings" w:hAnsi="Wingdings" w:hint="default"/>
+      </w:rPr>
+    </w:lvl>
+    <w:lvl w:ilvl="6" w:tplc="04090001" w:tentative="1">
+      <w:start w:val="1"/>
+      <w:numFmt w:val="bullet"/>
+      <w:lvlText w:val=""/>
+      <w:lvlJc w:val="left"/>
+      <w:pPr>
+        <w:ind w:left="5040" w:hanging="360"/>
+      </w:pPr>
+      <w:rPr>
+        <w:rFonts w:ascii="Symbol" w:hAnsi="Symbol" w:hint="default"/>
+      </w:rPr>
+    </w:lvl>
+    <w:lvl w:ilvl="7" w:tplc="04090003" w:tentative="1">
+      <w:start w:val="1"/>
+      <w:numFmt w:val="bullet"/>
+      <w:lvlText w:val="o"/>
+      <w:lvlJc w:val="left"/>
+      <w:pPr>
+        <w:ind w:left="5760" w:hanging="360"/>
+      </w:pPr>
+      <w:rPr>
+        <w:rFonts w:ascii="Courier New" w:hAnsi="Courier New" w:cs="Courier New" w:hint="default"/>
+      </w:rPr>
+    </w:lvl>
+    <w:lvl w:ilvl="8" w:tplc="04090005" w:tentative="1">
+      <w:start w:val="1"/>
+      <w:numFmt w:val="bullet"/>
+      <w:lvlText w:val=""/>
+      <w:lvlJc w:val="left"/>
+      <w:pPr>
+        <w:ind w:left="6480" w:hanging="360"/>
+      </w:pPr>
+      <w:rPr>
+        <w:rFonts w:ascii="Wingdings" w:hAnsi="Wingdings" w:hint="default"/>
+      </w:rPr>
+    </w:lvl>
+  </w:abstractNum>
+  <w:abstractNum w:abstractNumId="2" w15:restartNumberingAfterBreak="0">
     <w:nsid w:val="34111EAB"/>
     <w:multiLevelType w:val="hybridMultilevel"/>
     <w:tmpl w:val="72EE79D4"/>
@@ -1922,7 +4911,7 @@
       </w:rPr>
     </w:lvl>
   </w:abstractNum>
-  <w:abstractNum w:abstractNumId="2" w15:restartNumberingAfterBreak="0">
+  <w:abstractNum w:abstractNumId="3" w15:restartNumberingAfterBreak="0">
     <w:nsid w:val="3DA64878"/>
     <w:multiLevelType w:val="hybridMultilevel"/>
     <w:tmpl w:val="B7D03A3A"/>
@@ -2035,7 +5024,233 @@
       </w:rPr>
     </w:lvl>
   </w:abstractNum>
-  <w:abstractNum w:abstractNumId="3" w15:restartNumberingAfterBreak="0">
+  <w:abstractNum w:abstractNumId="4" w15:restartNumberingAfterBreak="0">
+    <w:nsid w:val="47FB35C0"/>
+    <w:multiLevelType w:val="hybridMultilevel"/>
+    <w:tmpl w:val="727C7740"/>
+    <w:lvl w:ilvl="0" w:tplc="04090001">
+      <w:start w:val="1"/>
+      <w:numFmt w:val="bullet"/>
+      <w:lvlText w:val=""/>
+      <w:lvlJc w:val="left"/>
+      <w:pPr>
+        <w:ind w:left="720" w:hanging="360"/>
+      </w:pPr>
+      <w:rPr>
+        <w:rFonts w:ascii="Symbol" w:hAnsi="Symbol" w:hint="default"/>
+      </w:rPr>
+    </w:lvl>
+    <w:lvl w:ilvl="1" w:tplc="04090003" w:tentative="1">
+      <w:start w:val="1"/>
+      <w:numFmt w:val="bullet"/>
+      <w:lvlText w:val="o"/>
+      <w:lvlJc w:val="left"/>
+      <w:pPr>
+        <w:ind w:left="1440" w:hanging="360"/>
+      </w:pPr>
+      <w:rPr>
+        <w:rFonts w:ascii="Courier New" w:hAnsi="Courier New" w:cs="Courier New" w:hint="default"/>
+      </w:rPr>
+    </w:lvl>
+    <w:lvl w:ilvl="2" w:tplc="04090005" w:tentative="1">
+      <w:start w:val="1"/>
+      <w:numFmt w:val="bullet"/>
+      <w:lvlText w:val=""/>
+      <w:lvlJc w:val="left"/>
+      <w:pPr>
+        <w:ind w:left="2160" w:hanging="360"/>
+      </w:pPr>
+      <w:rPr>
+        <w:rFonts w:ascii="Wingdings" w:hAnsi="Wingdings" w:hint="default"/>
+      </w:rPr>
+    </w:lvl>
+    <w:lvl w:ilvl="3" w:tplc="04090001" w:tentative="1">
+      <w:start w:val="1"/>
+      <w:numFmt w:val="bullet"/>
+      <w:lvlText w:val=""/>
+      <w:lvlJc w:val="left"/>
+      <w:pPr>
+        <w:ind w:left="2880" w:hanging="360"/>
+      </w:pPr>
+      <w:rPr>
+        <w:rFonts w:ascii="Symbol" w:hAnsi="Symbol" w:hint="default"/>
+      </w:rPr>
+    </w:lvl>
+    <w:lvl w:ilvl="4" w:tplc="04090003" w:tentative="1">
+      <w:start w:val="1"/>
+      <w:numFmt w:val="bullet"/>
+      <w:lvlText w:val="o"/>
+      <w:lvlJc w:val="left"/>
+      <w:pPr>
+        <w:ind w:left="3600" w:hanging="360"/>
+      </w:pPr>
+      <w:rPr>
+        <w:rFonts w:ascii="Courier New" w:hAnsi="Courier New" w:cs="Courier New" w:hint="default"/>
+      </w:rPr>
+    </w:lvl>
+    <w:lvl w:ilvl="5" w:tplc="04090005" w:tentative="1">
+      <w:start w:val="1"/>
+      <w:numFmt w:val="bullet"/>
+      <w:lvlText w:val=""/>
+      <w:lvlJc w:val="left"/>
+      <w:pPr>
+        <w:ind w:left="4320" w:hanging="360"/>
+      </w:pPr>
+      <w:rPr>
+        <w:rFonts w:ascii="Wingdings" w:hAnsi="Wingdings" w:hint="default"/>
+      </w:rPr>
+    </w:lvl>
+    <w:lvl w:ilvl="6" w:tplc="04090001" w:tentative="1">
+      <w:start w:val="1"/>
+      <w:numFmt w:val="bullet"/>
+      <w:lvlText w:val=""/>
+      <w:lvlJc w:val="left"/>
+      <w:pPr>
+        <w:ind w:left="5040" w:hanging="360"/>
+      </w:pPr>
+      <w:rPr>
+        <w:rFonts w:ascii="Symbol" w:hAnsi="Symbol" w:hint="default"/>
+      </w:rPr>
+    </w:lvl>
+    <w:lvl w:ilvl="7" w:tplc="04090003" w:tentative="1">
+      <w:start w:val="1"/>
+      <w:numFmt w:val="bullet"/>
+      <w:lvlText w:val="o"/>
+      <w:lvlJc w:val="left"/>
+      <w:pPr>
+        <w:ind w:left="5760" w:hanging="360"/>
+      </w:pPr>
+      <w:rPr>
+        <w:rFonts w:ascii="Courier New" w:hAnsi="Courier New" w:cs="Courier New" w:hint="default"/>
+      </w:rPr>
+    </w:lvl>
+    <w:lvl w:ilvl="8" w:tplc="04090005" w:tentative="1">
+      <w:start w:val="1"/>
+      <w:numFmt w:val="bullet"/>
+      <w:lvlText w:val=""/>
+      <w:lvlJc w:val="left"/>
+      <w:pPr>
+        <w:ind w:left="6480" w:hanging="360"/>
+      </w:pPr>
+      <w:rPr>
+        <w:rFonts w:ascii="Wingdings" w:hAnsi="Wingdings" w:hint="default"/>
+      </w:rPr>
+    </w:lvl>
+  </w:abstractNum>
+  <w:abstractNum w:abstractNumId="5" w15:restartNumberingAfterBreak="0">
+    <w:nsid w:val="67587499"/>
+    <w:multiLevelType w:val="hybridMultilevel"/>
+    <w:tmpl w:val="A89A95CC"/>
+    <w:lvl w:ilvl="0" w:tplc="04090001">
+      <w:start w:val="1"/>
+      <w:numFmt w:val="bullet"/>
+      <w:lvlText w:val=""/>
+      <w:lvlJc w:val="left"/>
+      <w:pPr>
+        <w:ind w:left="720" w:hanging="360"/>
+      </w:pPr>
+      <w:rPr>
+        <w:rFonts w:ascii="Symbol" w:hAnsi="Symbol" w:hint="default"/>
+      </w:rPr>
+    </w:lvl>
+    <w:lvl w:ilvl="1" w:tplc="04090003" w:tentative="1">
+      <w:start w:val="1"/>
+      <w:numFmt w:val="bullet"/>
+      <w:lvlText w:val="o"/>
+      <w:lvlJc w:val="left"/>
+      <w:pPr>
+        <w:ind w:left="1440" w:hanging="360"/>
+      </w:pPr>
+      <w:rPr>
+        <w:rFonts w:ascii="Courier New" w:hAnsi="Courier New" w:cs="Courier New" w:hint="default"/>
+      </w:rPr>
+    </w:lvl>
+    <w:lvl w:ilvl="2" w:tplc="04090005" w:tentative="1">
+      <w:start w:val="1"/>
+      <w:numFmt w:val="bullet"/>
+      <w:lvlText w:val=""/>
+      <w:lvlJc w:val="left"/>
+      <w:pPr>
+        <w:ind w:left="2160" w:hanging="360"/>
+      </w:pPr>
+      <w:rPr>
+        <w:rFonts w:ascii="Wingdings" w:hAnsi="Wingdings" w:hint="default"/>
+      </w:rPr>
+    </w:lvl>
+    <w:lvl w:ilvl="3" w:tplc="04090001" w:tentative="1">
+      <w:start w:val="1"/>
+      <w:numFmt w:val="bullet"/>
+      <w:lvlText w:val=""/>
+      <w:lvlJc w:val="left"/>
+      <w:pPr>
+        <w:ind w:left="2880" w:hanging="360"/>
+      </w:pPr>
+      <w:rPr>
+        <w:rFonts w:ascii="Symbol" w:hAnsi="Symbol" w:hint="default"/>
+      </w:rPr>
+    </w:lvl>
+    <w:lvl w:ilvl="4" w:tplc="04090003" w:tentative="1">
+      <w:start w:val="1"/>
+      <w:numFmt w:val="bullet"/>
+      <w:lvlText w:val="o"/>
+      <w:lvlJc w:val="left"/>
+      <w:pPr>
+        <w:ind w:left="3600" w:hanging="360"/>
+      </w:pPr>
+      <w:rPr>
+        <w:rFonts w:ascii="Courier New" w:hAnsi="Courier New" w:cs="Courier New" w:hint="default"/>
+      </w:rPr>
+    </w:lvl>
+    <w:lvl w:ilvl="5" w:tplc="04090005" w:tentative="1">
+      <w:start w:val="1"/>
+      <w:numFmt w:val="bullet"/>
+      <w:lvlText w:val=""/>
+      <w:lvlJc w:val="left"/>
+      <w:pPr>
+        <w:ind w:left="4320" w:hanging="360"/>
+      </w:pPr>
+      <w:rPr>
+        <w:rFonts w:ascii="Wingdings" w:hAnsi="Wingdings" w:hint="default"/>
+      </w:rPr>
+    </w:lvl>
+    <w:lvl w:ilvl="6" w:tplc="04090001" w:tentative="1">
+      <w:start w:val="1"/>
+      <w:numFmt w:val="bullet"/>
+      <w:lvlText w:val=""/>
+      <w:lvlJc w:val="left"/>
+      <w:pPr>
+        <w:ind w:left="5040" w:hanging="360"/>
+      </w:pPr>
+      <w:rPr>
+        <w:rFonts w:ascii="Symbol" w:hAnsi="Symbol" w:hint="default"/>
+      </w:rPr>
+    </w:lvl>
+    <w:lvl w:ilvl="7" w:tplc="04090003" w:tentative="1">
+      <w:start w:val="1"/>
+      <w:numFmt w:val="bullet"/>
+      <w:lvlText w:val="o"/>
+      <w:lvlJc w:val="left"/>
+      <w:pPr>
+        <w:ind w:left="5760" w:hanging="360"/>
+      </w:pPr>
+      <w:rPr>
+        <w:rFonts w:ascii="Courier New" w:hAnsi="Courier New" w:cs="Courier New" w:hint="default"/>
+      </w:rPr>
+    </w:lvl>
+    <w:lvl w:ilvl="8" w:tplc="04090005" w:tentative="1">
+      <w:start w:val="1"/>
+      <w:numFmt w:val="bullet"/>
+      <w:lvlText w:val=""/>
+      <w:lvlJc w:val="left"/>
+      <w:pPr>
+        <w:ind w:left="6480" w:hanging="360"/>
+      </w:pPr>
+      <w:rPr>
+        <w:rFonts w:ascii="Wingdings" w:hAnsi="Wingdings" w:hint="default"/>
+      </w:rPr>
+    </w:lvl>
+  </w:abstractNum>
+  <w:abstractNum w:abstractNumId="6" w15:restartNumberingAfterBreak="0">
     <w:nsid w:val="712207A0"/>
     <w:multiLevelType w:val="hybridMultilevel"/>
     <w:tmpl w:val="6A94132E"/>
@@ -2149,16 +5364,25 @@
     </w:lvl>
   </w:abstractNum>
   <w:num w:numId="1">
-    <w:abstractNumId w:val="1"/>
+    <w:abstractNumId w:val="2"/>
   </w:num>
   <w:num w:numId="2">
-    <w:abstractNumId w:val="2"/>
+    <w:abstractNumId w:val="3"/>
   </w:num>
   <w:num w:numId="3">
-    <w:abstractNumId w:val="3"/>
+    <w:abstractNumId w:val="6"/>
   </w:num>
   <w:num w:numId="4">
     <w:abstractNumId w:val="0"/>
+  </w:num>
+  <w:num w:numId="5">
+    <w:abstractNumId w:val="1"/>
+  </w:num>
+  <w:num w:numId="6">
+    <w:abstractNumId w:val="4"/>
+  </w:num>
+  <w:num w:numId="7">
+    <w:abstractNumId w:val="5"/>
   </w:num>
 </w:numbering>
 </file>
@@ -2566,7 +5790,6 @@
   <w:style w:type="character" w:default="1" w:styleId="DefaultParagraphFont">
     <w:name w:val="Default Paragraph Font"/>
     <w:uiPriority w:val="1"/>
-    <w:semiHidden/>
     <w:unhideWhenUsed/>
   </w:style>
   <w:style w:type="table" w:default="1" w:styleId="TableNormal">

</xml_diff>